<commit_message>
update consent crafter docs
</commit_message>
<xml_diff>
--- a/client/templates/nih-cc/nih-cc-consent-template-2024-04-15.docx
+++ b/client/templates/nih-cc/nih-cc-consent-template-2024-04-15.docx
@@ -21,10 +21,23 @@
           <w:color w:val="0070C0"/>
           <w:szCs w:val="24"/>
         </w:rPr>
-        <w:t xml:space="preserve">PRINCIPAL INVESTIGATOR: </w:t>
-      </w:r>
-      <w:r>
-        <w:t>{{PI}}</w:t>
+        <w:t xml:space="preserve">PRINCIPAL </w:t>
+      </w:r>
+      <w:proofErr w:type="gramStart"/>
+      <w:r>
+        <w:rPr>
+          <w:b/>
+          <w:color w:val="0070C0"/>
+          <w:szCs w:val="24"/>
+        </w:rPr>
+        <w:t xml:space="preserve">INVESTIGATOR: </w:t>
+      </w:r>
+      <w:r>
+        <w:t>{{</w:t>
+      </w:r>
+      <w:proofErr w:type="gramEnd"/>
+      <w:r>
+        <w:t>PI}}</w:t>
       </w:r>
     </w:p>
     <w:p>
@@ -42,21 +55,37 @@
           <w:color w:val="0070C0"/>
           <w:szCs w:val="24"/>
         </w:rPr>
-        <w:t>STUDY TITLE:</w:t>
-      </w:r>
+        <w:t xml:space="preserve">STUDY </w:t>
+      </w:r>
+      <w:proofErr w:type="gramStart"/>
       <w:r>
         <w:rPr>
           <w:b/>
           <w:color w:val="0070C0"/>
           <w:szCs w:val="24"/>
         </w:rPr>
+        <w:t>TITLE:</w:t>
+      </w:r>
+      <w:r>
+        <w:rPr>
+          <w:b/>
+          <w:color w:val="0070C0"/>
+          <w:szCs w:val="24"/>
+        </w:rPr>
         <w:t xml:space="preserve"> </w:t>
       </w:r>
       <w:r>
         <w:rPr>
           <w:bCs/>
         </w:rPr>
-        <w:t>{{Title}}</w:t>
+        <w:t>{{</w:t>
+      </w:r>
+      <w:proofErr w:type="gramEnd"/>
+      <w:r>
+        <w:rPr>
+          <w:bCs/>
+        </w:rPr>
+        <w:t>Title}}</w:t>
       </w:r>
     </w:p>
     <w:p>
@@ -105,6 +134,7 @@
         </w:rPr>
       </w:pPr>
       <w:bookmarkStart w:id="0" w:name="_Hlk499618129"/>
+      <w:proofErr w:type="gramStart"/>
       <w:r>
         <w:rPr>
           <w:color w:val="0070C0"/>
@@ -125,7 +155,15 @@
           <w:iCs/>
           <w:szCs w:val="24"/>
         </w:rPr>
-        <w:t>{{Cohort}}</w:t>
+        <w:t>{{</w:t>
+      </w:r>
+      <w:proofErr w:type="gramEnd"/>
+      <w:r>
+        <w:rPr>
+          <w:iCs/>
+          <w:szCs w:val="24"/>
+        </w:rPr>
+        <w:t>Cohort}}</w:t>
       </w:r>
       <w:r>
         <w:rPr>
@@ -189,73 +227,31 @@
         <w:rPr>
           <w:bCs/>
         </w:rPr>
-        <w:t>{{</w:t>
-      </w:r>
-      <w:proofErr w:type="spellStart"/>
+        <w:t>{{Contact_Name}}</w:t>
+      </w:r>
       <w:r>
         <w:rPr>
           <w:bCs/>
         </w:rPr>
-        <w:t>Contact_Name</w:t>
-      </w:r>
-      <w:proofErr w:type="spellEnd"/>
+        <w:t xml:space="preserve"> by email at </w:t>
+      </w:r>
       <w:r>
         <w:rPr>
           <w:bCs/>
         </w:rPr>
-        <w:t>}}</w:t>
+        <w:t>{{Contact_Email}}</w:t>
       </w:r>
       <w:r>
         <w:rPr>
           <w:bCs/>
         </w:rPr>
-        <w:t xml:space="preserve"> by email at </w:t>
+        <w:t xml:space="preserve"> or by phone at </w:t>
       </w:r>
       <w:r>
         <w:rPr>
           <w:bCs/>
         </w:rPr>
-        <w:t>{{</w:t>
-      </w:r>
-      <w:proofErr w:type="spellStart"/>
-      <w:r>
-        <w:rPr>
-          <w:bCs/>
-        </w:rPr>
-        <w:t>Contact_Email</w:t>
-      </w:r>
-      <w:proofErr w:type="spellEnd"/>
-      <w:r>
-        <w:rPr>
-          <w:bCs/>
-        </w:rPr>
-        <w:t>}}</w:t>
-      </w:r>
-      <w:r>
-        <w:rPr>
-          <w:bCs/>
-        </w:rPr>
-        <w:t xml:space="preserve"> or by phone at </w:t>
-      </w:r>
-      <w:r>
-        <w:rPr>
-          <w:bCs/>
-        </w:rPr>
-        <w:t>{{</w:t>
-      </w:r>
-      <w:proofErr w:type="spellStart"/>
-      <w:r>
-        <w:rPr>
-          <w:bCs/>
-        </w:rPr>
-        <w:t>Contact_Phone</w:t>
-      </w:r>
-      <w:proofErr w:type="spellEnd"/>
-      <w:r>
-        <w:rPr>
-          <w:bCs/>
-        </w:rPr>
-        <w:t>}}</w:t>
+        <w:t>{{Contact_Phone}}</w:t>
       </w:r>
     </w:p>
     <w:p>
@@ -327,11 +323,32 @@
             <w:r>
               <w:t>{{</w:t>
             </w:r>
-            <w:proofErr w:type="spellStart"/>
             <w:r>
               <w:t>Why_Asked</w:t>
             </w:r>
-            <w:proofErr w:type="spellEnd"/>
+            <w:r>
+              <w:t>}}</w:t>
+            </w:r>
+          </w:p>
+          <w:p>
+            <w:pPr>
+              <w:jc w:val="left"/>
+            </w:pPr>
+            <w:r>
+              <w:t>{{Study_Purpose}}</w:t>
+            </w:r>
+            <w:r>
+              <w:t xml:space="preserve"> {{</w:t>
+            </w:r>
+            <w:r>
+              <w:t>Intervention</w:t>
+            </w:r>
+            <w:r>
+              <w:t>}} {{</w:t>
+            </w:r>
+            <w:r>
+              <w:t>Intervention_Uses</w:t>
+            </w:r>
             <w:r>
               <w:t>}}</w:t>
             </w:r>
@@ -343,28 +360,9 @@
             <w:r>
               <w:t>{{</w:t>
             </w:r>
-            <w:proofErr w:type="spellStart"/>
             <w:r>
-              <w:t>Study_Purpose</w:t>
+              <w:t>Brief_Happenings</w:t>
             </w:r>
-            <w:proofErr w:type="spellEnd"/>
-            <w:r>
-              <w:t>}}</w:t>
-            </w:r>
-            <w:r>
-              <w:t xml:space="preserve"> {{</w:t>
-            </w:r>
-            <w:r>
-              <w:t>Intervention</w:t>
-            </w:r>
-            <w:r>
-              <w:t>}} {{</w:t>
-            </w:r>
-            <w:proofErr w:type="spellStart"/>
-            <w:r>
-              <w:t>Intervention_Uses</w:t>
-            </w:r>
-            <w:proofErr w:type="spellEnd"/>
             <w:r>
               <w:t>}}</w:t>
             </w:r>
@@ -376,27 +374,9 @@
             <w:r>
               <w:t>{{</w:t>
             </w:r>
-            <w:proofErr w:type="spellStart"/>
-            <w:r>
-              <w:t>Brief_Happenings</w:t>
-            </w:r>
-            <w:proofErr w:type="spellEnd"/>
-            <w:r>
-              <w:t>}}</w:t>
-            </w:r>
-          </w:p>
-          <w:p>
-            <w:pPr>
-              <w:jc w:val="left"/>
-            </w:pPr>
-            <w:r>
-              <w:t>{{</w:t>
-            </w:r>
-            <w:proofErr w:type="spellStart"/>
             <w:r>
               <w:t>Time_Commitment</w:t>
             </w:r>
-            <w:proofErr w:type="spellEnd"/>
             <w:r>
               <w:t>}}</w:t>
             </w:r>
@@ -422,11 +402,9 @@
             <w:r>
               <w:t>{{</w:t>
             </w:r>
-            <w:proofErr w:type="spellStart"/>
             <w:r>
               <w:t>Benefits_Brief</w:t>
             </w:r>
-            <w:proofErr w:type="spellEnd"/>
             <w:r>
               <w:t>}}</w:t>
             </w:r>
@@ -547,47 +525,19 @@
         <w:rPr>
           <w:iCs/>
         </w:rPr>
-        <w:t>{{</w:t>
-      </w:r>
-      <w:proofErr w:type="spellStart"/>
+        <w:t>{{Parent_Permission}}</w:t>
+      </w:r>
       <w:r>
         <w:rPr>
           <w:iCs/>
         </w:rPr>
-        <w:t>Parent_Permission</w:t>
-      </w:r>
-      <w:proofErr w:type="spellEnd"/>
+        <w:t xml:space="preserve"> </w:t>
+      </w:r>
       <w:r>
         <w:rPr>
           <w:iCs/>
         </w:rPr>
-        <w:t>}}</w:t>
-      </w:r>
-      <w:r>
-        <w:rPr>
-          <w:iCs/>
-        </w:rPr>
-        <w:t xml:space="preserve"> </w:t>
-      </w:r>
-      <w:r>
-        <w:rPr>
-          <w:iCs/>
-        </w:rPr>
-        <w:t>{{</w:t>
-      </w:r>
-      <w:proofErr w:type="spellStart"/>
-      <w:r>
-        <w:rPr>
-          <w:iCs/>
-        </w:rPr>
-        <w:t>Impaired_Adults</w:t>
-      </w:r>
-      <w:proofErr w:type="spellEnd"/>
-      <w:r>
-        <w:rPr>
-          <w:iCs/>
-        </w:rPr>
-        <w:t>}}</w:t>
+        <w:t>{{Impaired_Adults}}</w:t>
       </w:r>
     </w:p>
     <w:p>
@@ -759,15 +709,7 @@
         <w:jc w:val="left"/>
       </w:pPr>
       <w:r>
-        <w:t>{{</w:t>
-      </w:r>
-      <w:proofErr w:type="spellStart"/>
-      <w:r>
-        <w:t>Study_Purpose</w:t>
-      </w:r>
-      <w:proofErr w:type="spellEnd"/>
-      <w:r>
-        <w:t>}}</w:t>
+        <w:t>{{Study_Purpose}}</w:t>
       </w:r>
     </w:p>
     <w:p>
@@ -779,11 +721,9 @@
       <w:r>
         <w:t>{{</w:t>
       </w:r>
-      <w:proofErr w:type="spellStart"/>
       <w:r>
         <w:t>Investigational_Use</w:t>
       </w:r>
-      <w:proofErr w:type="spellEnd"/>
       <w:r>
         <w:t>}}</w:t>
       </w:r>
@@ -793,11 +733,9 @@
       <w:r>
         <w:t>{{</w:t>
       </w:r>
-      <w:proofErr w:type="spellStart"/>
       <w:r>
         <w:t>Approved_Use</w:t>
       </w:r>
-      <w:proofErr w:type="spellEnd"/>
       <w:r>
         <w:t>}}</w:t>
       </w:r>
@@ -861,21 +799,12 @@
         </w:rPr>
         <w:t xml:space="preserve">FOR item IN </w:t>
       </w:r>
-      <w:proofErr w:type="spellStart"/>
       <w:r>
         <w:rPr>
           <w:iCs/>
           <w:szCs w:val="24"/>
         </w:rPr>
-        <w:t>Before_You_Begin</w:t>
-      </w:r>
-      <w:proofErr w:type="spellEnd"/>
-      <w:r>
-        <w:rPr>
-          <w:iCs/>
-          <w:szCs w:val="24"/>
-        </w:rPr>
-        <w:t>}}</w:t>
+        <w:t>Before_You_Begin}}</w:t>
       </w:r>
     </w:p>
     <w:p>
@@ -930,7 +859,6 @@
         </w:rPr>
         <w:t xml:space="preserve">{{FOR item IN </w:t>
       </w:r>
-      <w:proofErr w:type="spellStart"/>
       <w:r>
         <w:rPr>
           <w:iCs/>
@@ -938,7 +866,6 @@
         </w:rPr>
         <w:t>During_The_Study</w:t>
       </w:r>
-      <w:proofErr w:type="spellEnd"/>
       <w:r>
         <w:rPr>
           <w:iCs/>
@@ -998,7 +925,6 @@
         </w:rPr>
         <w:t xml:space="preserve">{{FOR item IN </w:t>
       </w:r>
-      <w:proofErr w:type="spellStart"/>
       <w:r>
         <w:rPr>
           <w:iCs/>
@@ -1006,7 +932,6 @@
         </w:rPr>
         <w:t>Follow_Up</w:t>
       </w:r>
-      <w:proofErr w:type="spellEnd"/>
       <w:r>
         <w:rPr>
           <w:iCs/>
@@ -1073,15 +998,7 @@
         <w:jc w:val="left"/>
       </w:pPr>
       <w:r>
-        <w:t>{{</w:t>
-      </w:r>
-      <w:proofErr w:type="spellStart"/>
-      <w:r>
-        <w:t>How_Long</w:t>
-      </w:r>
-      <w:proofErr w:type="spellEnd"/>
-      <w:r>
-        <w:t>}}</w:t>
+        <w:t>{{How_Long}}</w:t>
       </w:r>
     </w:p>
     <w:p>
@@ -1105,21 +1022,7 @@
         <w:rPr>
           <w:bCs/>
         </w:rPr>
-        <w:t>{{</w:t>
-      </w:r>
-      <w:proofErr w:type="spellStart"/>
-      <w:r>
-        <w:rPr>
-          <w:bCs/>
-        </w:rPr>
-        <w:t>How_Many</w:t>
-      </w:r>
-      <w:proofErr w:type="spellEnd"/>
-      <w:r>
-        <w:rPr>
-          <w:bCs/>
-        </w:rPr>
-        <w:t>}}</w:t>
+        <w:t>{{How_Many}}</w:t>
       </w:r>
     </w:p>
     <w:p>
@@ -1157,14 +1060,12 @@
         </w:rPr>
         <w:t xml:space="preserve">{{FOR item IN </w:t>
       </w:r>
-      <w:proofErr w:type="spellStart"/>
       <w:r>
         <w:rPr>
           <w:bCs/>
         </w:rPr>
         <w:t>Risks_Discomforts</w:t>
       </w:r>
-      <w:proofErr w:type="spellEnd"/>
       <w:r>
         <w:rPr>
           <w:iCs/>
@@ -1224,14 +1125,12 @@
         </w:rPr>
         <w:t xml:space="preserve">{{FOR item IN </w:t>
       </w:r>
-      <w:proofErr w:type="spellStart"/>
       <w:r>
         <w:rPr>
           <w:bCs/>
         </w:rPr>
         <w:t>Risks_Procedures</w:t>
       </w:r>
-      <w:proofErr w:type="spellEnd"/>
       <w:r>
         <w:rPr>
           <w:iCs/>
@@ -1289,21 +1188,7 @@
         <w:rPr>
           <w:bCs/>
         </w:rPr>
-        <w:t>{{</w:t>
-      </w:r>
-      <w:proofErr w:type="spellStart"/>
-      <w:r>
-        <w:rPr>
-          <w:bCs/>
-        </w:rPr>
-        <w:t>Risks_Pregnancy</w:t>
-      </w:r>
-      <w:proofErr w:type="spellEnd"/>
-      <w:r>
-        <w:rPr>
-          <w:bCs/>
-        </w:rPr>
-        <w:t>}}</w:t>
+        <w:t>{{Risks_Pregnancy}}</w:t>
       </w:r>
     </w:p>
     <w:p>
@@ -1319,37 +1204,67 @@
         <w:rPr>
           <w:bCs/>
         </w:rPr>
-        <w:t>{{Risks_Radiation}}</w:t>
-      </w:r>
+        <w:t>{{Risks_Radiation</w:t>
+      </w:r>
+      <w:proofErr w:type="gramStart"/>
       <w:r>
         <w:rPr>
           <w:bCs/>
         </w:rPr>
-        <w:t>{{</w:t>
+        <w:t>}}</w:t>
       </w:r>
       <w:r>
         <w:rPr>
           <w:bCs/>
         </w:rPr>
+        <w:t>{</w:t>
+      </w:r>
+      <w:proofErr w:type="gramEnd"/>
+      <w:r>
+        <w:rPr>
+          <w:bCs/>
+        </w:rPr>
+        <w:t>{</w:t>
+      </w:r>
+      <w:r>
+        <w:rPr>
+          <w:bCs/>
+        </w:rPr>
         <w:t>Rad_Risk_LT3</w:t>
       </w:r>
+      <w:proofErr w:type="gramStart"/>
       <w:r>
         <w:rPr>
           <w:bCs/>
         </w:rPr>
-        <w:t>}}{{</w:t>
-      </w:r>
+        <w:t>}}{</w:t>
+      </w:r>
+      <w:proofErr w:type="gramEnd"/>
       <w:r>
         <w:rPr>
           <w:bCs/>
         </w:rPr>
+        <w:t>{</w:t>
+      </w:r>
+      <w:r>
+        <w:rPr>
+          <w:bCs/>
+        </w:rPr>
         <w:t>Rad_Risk_GE3_LT5</w:t>
       </w:r>
+      <w:proofErr w:type="gramStart"/>
       <w:r>
         <w:rPr>
           <w:bCs/>
         </w:rPr>
-        <w:t>}}{{</w:t>
+        <w:t>}}{</w:t>
+      </w:r>
+      <w:proofErr w:type="gramEnd"/>
+      <w:r>
+        <w:rPr>
+          <w:bCs/>
+        </w:rPr>
+        <w:t>{</w:t>
       </w:r>
       <w:r>
         <w:rPr>
@@ -1379,23 +1294,7 @@
           <w:bCs/>
           <w:color w:val="FF0000"/>
         </w:rPr>
-        <w:t>{{</w:t>
-      </w:r>
-      <w:proofErr w:type="spellStart"/>
-      <w:r>
-        <w:rPr>
-          <w:bCs/>
-          <w:color w:val="FF0000"/>
-        </w:rPr>
-        <w:t>Thera_Rad</w:t>
-      </w:r>
-      <w:proofErr w:type="spellEnd"/>
-      <w:r>
-        <w:rPr>
-          <w:bCs/>
-          <w:color w:val="FF0000"/>
-        </w:rPr>
-        <w:t>}}</w:t>
+        <w:t>{{Thera_Rad}}</w:t>
       </w:r>
     </w:p>
     <w:p>
@@ -1420,15 +1319,7 @@
         <w:jc w:val="left"/>
       </w:pPr>
       <w:r>
-        <w:t>{{</w:t>
-      </w:r>
-      <w:proofErr w:type="spellStart"/>
-      <w:r>
-        <w:t>Potential_Benefits_You</w:t>
-      </w:r>
-      <w:proofErr w:type="spellEnd"/>
-      <w:r>
-        <w:t>}}</w:t>
+        <w:t>{{Potential_Benefits_You}}</w:t>
       </w:r>
     </w:p>
     <w:p>
@@ -1458,11 +1349,9 @@
       <w:r>
         <w:t>{{</w:t>
       </w:r>
-      <w:proofErr w:type="spellStart"/>
       <w:r>
         <w:t>Potential_Benefits_Others</w:t>
       </w:r>
-      <w:proofErr w:type="spellEnd"/>
       <w:r>
         <w:t>}}</w:t>
       </w:r>
@@ -1494,15 +1383,7 @@
         <w:jc w:val="left"/>
       </w:pPr>
       <w:r>
-        <w:t>{{</w:t>
-      </w:r>
-      <w:proofErr w:type="spellStart"/>
-      <w:r>
-        <w:t>Other_Options</w:t>
-      </w:r>
-      <w:proofErr w:type="spellEnd"/>
-      <w:r>
-        <w:t>}}</w:t>
+        <w:t>{{Other_Options}}</w:t>
       </w:r>
     </w:p>
     <w:p>
@@ -1625,21 +1506,7 @@
         <w:rPr>
           <w:bCs/>
         </w:rPr>
-        <w:t>{{</w:t>
-      </w:r>
-      <w:proofErr w:type="spellStart"/>
-      <w:r>
-        <w:rPr>
-          <w:bCs/>
-        </w:rPr>
-        <w:t>Early_Withdrawal</w:t>
-      </w:r>
-      <w:proofErr w:type="spellEnd"/>
-      <w:r>
-        <w:rPr>
-          <w:bCs/>
-        </w:rPr>
-        <w:t>}}</w:t>
+        <w:t>{{Early_Withdrawal}}</w:t>
       </w:r>
     </w:p>
     <w:p>
@@ -1834,6 +1701,7 @@
         </w:rPr>
         <w:t xml:space="preserve"> </w:t>
       </w:r>
+      <w:proofErr w:type="gramStart"/>
       <w:r>
         <w:t>{{</w:t>
       </w:r>
@@ -1845,13 +1713,12 @@
         </w:rPr>
         <w:t xml:space="preserve"> </w:t>
       </w:r>
-      <w:proofErr w:type="spellStart"/>
-      <w:r>
-        <w:t>Disease_Condition</w:t>
-      </w:r>
-      <w:proofErr w:type="spellEnd"/>
-      <w:r>
-        <w:t>}}</w:t>
+      <w:r>
+        <w:t>Disease</w:t>
+      </w:r>
+      <w:proofErr w:type="gramEnd"/>
+      <w:r>
+        <w:t>_Condition}}</w:t>
       </w:r>
       <w:r>
         <w:t xml:space="preserve"> </w:t>
@@ -1872,7 +1739,21 @@
         <w:rPr>
           <w:color w:val="0070C0"/>
         </w:rPr>
-        <w:t>development of a commercial product by the NIH and/or its research or commercial partners. There are no plans to provide financial compensation to you if this happens. Also, it is unlikely that we will learn anything from these studies that may directly benefit you.</w:t>
+        <w:t xml:space="preserve">development of a commercial product by the NIH and/or its research or commercial partners. There are no plans to provide financial compensation </w:t>
+      </w:r>
+      <w:proofErr w:type="gramStart"/>
+      <w:r>
+        <w:rPr>
+          <w:color w:val="0070C0"/>
+        </w:rPr>
+        <w:t>to</w:t>
+      </w:r>
+      <w:proofErr w:type="gramEnd"/>
+      <w:r>
+        <w:rPr>
+          <w:color w:val="0070C0"/>
+        </w:rPr>
+        <w:t xml:space="preserve"> you if this happens. Also, it is unlikely that we will learn anything from these studies that may directly benefit you.</w:t>
       </w:r>
       <w:r>
         <w:rPr>
@@ -1983,8 +1864,17 @@
           <w:color w:val="0070C0"/>
           <w:szCs w:val="24"/>
         </w:rPr>
-        <w:t>_____ Yes</w:t>
-      </w:r>
+        <w:t xml:space="preserve">_____ </w:t>
+      </w:r>
+      <w:proofErr w:type="gramStart"/>
+      <w:r>
+        <w:rPr>
+          <w:color w:val="0070C0"/>
+          <w:szCs w:val="24"/>
+        </w:rPr>
+        <w:t>Yes</w:t>
+      </w:r>
+      <w:proofErr w:type="gramEnd"/>
       <w:r>
         <w:rPr>
           <w:color w:val="0070C0"/>
@@ -2015,14 +1905,12 @@
       <w:r>
         <w:tab/>
       </w:r>
-      <w:proofErr w:type="spellStart"/>
       <w:r>
         <w:rPr>
           <w:color w:val="0070C0"/>
         </w:rPr>
         <w:t>Initial</w:t>
       </w:r>
-      <w:proofErr w:type="spellEnd"/>
     </w:p>
     <w:p>
       <w:pPr>
@@ -2052,7 +1940,21 @@
         <w:rPr>
           <w:color w:val="2E74B5" w:themeColor="accent1" w:themeShade="BF"/>
         </w:rPr>
-        <w:t>We may share your specimens and data with other researchers. The other researchers may be doing studies in similar areas to this study or in other unrelated areas. These researchers may be at NIH, other research centers and institutions, or at commercial entities.</w:t>
+        <w:t xml:space="preserve">We may share your specimens and data with other researchers. </w:t>
+      </w:r>
+      <w:proofErr w:type="gramStart"/>
+      <w:r>
+        <w:rPr>
+          <w:color w:val="2E74B5" w:themeColor="accent1" w:themeShade="BF"/>
+        </w:rPr>
+        <w:t>The other</w:t>
+      </w:r>
+      <w:proofErr w:type="gramEnd"/>
+      <w:r>
+        <w:rPr>
+          <w:color w:val="2E74B5" w:themeColor="accent1" w:themeShade="BF"/>
+        </w:rPr>
+        <w:t xml:space="preserve"> researchers may be doing studies in similar areas to this study or in other unrelated areas. These researchers may be at NIH, other research centers and institutions, or at commercial entities.</w:t>
       </w:r>
     </w:p>
     <w:p>
@@ -2152,7 +2054,14 @@
         <w:rPr>
           <w:color w:val="2E74B5" w:themeColor="accent1" w:themeShade="BF"/>
         </w:rPr>
-        <w:t xml:space="preserve">If we do place your data in a repository, it will be labeled with a code, </w:t>
+        <w:t xml:space="preserve">If we do place your data in a repository, it will be labeled with a </w:t>
+      </w:r>
+      <w:proofErr w:type="gramStart"/>
+      <w:r>
+        <w:rPr>
+          <w:color w:val="2E74B5" w:themeColor="accent1" w:themeShade="BF"/>
+        </w:rPr>
+        <w:t xml:space="preserve">code, </w:t>
       </w:r>
       <w:r>
         <w:rPr>
@@ -2162,6 +2071,7 @@
         </w:rPr>
         <w:t>(</w:t>
       </w:r>
+      <w:proofErr w:type="gramEnd"/>
       <w:r>
         <w:rPr>
           <w:rStyle w:val="Emphasis"/>
@@ -2216,7 +2126,25 @@
           <w:i w:val="0"/>
           <w:color w:val="0070C0"/>
         </w:rPr>
-        <w:t xml:space="preserve">, some types of data, in particular </w:t>
+        <w:t>, some types of data</w:t>
+      </w:r>
+      <w:proofErr w:type="gramStart"/>
+      <w:r>
+        <w:rPr>
+          <w:rStyle w:val="Emphasis"/>
+          <w:i w:val="0"/>
+          <w:color w:val="0070C0"/>
+        </w:rPr>
+        <w:t>, in</w:t>
+      </w:r>
+      <w:proofErr w:type="gramEnd"/>
+      <w:r>
+        <w:rPr>
+          <w:rStyle w:val="Emphasis"/>
+          <w:i w:val="0"/>
+          <w:color w:val="0070C0"/>
+        </w:rPr>
+        <w:t xml:space="preserve"> particular </w:t>
       </w:r>
       <w:r>
         <w:rPr>
@@ -2258,15 +2186,7 @@
         <w:jc w:val="left"/>
       </w:pPr>
       <w:r>
-        <w:t>{{</w:t>
-      </w:r>
-      <w:proofErr w:type="spellStart"/>
-      <w:r>
-        <w:t>Data_Save_Type</w:t>
-      </w:r>
-      <w:proofErr w:type="spellEnd"/>
-      <w:r>
-        <w:t>}}</w:t>
+        <w:t>{{Data_Save_Type}}</w:t>
       </w:r>
     </w:p>
     <w:p>
@@ -2404,7 +2324,23 @@
           <w:color w:val="0070C0"/>
           <w:szCs w:val="24"/>
         </w:rPr>
-        <w:t xml:space="preserve">_____ Yes </w:t>
+        <w:t xml:space="preserve">_____ </w:t>
+      </w:r>
+      <w:proofErr w:type="gramStart"/>
+      <w:r>
+        <w:rPr>
+          <w:color w:val="0070C0"/>
+          <w:szCs w:val="24"/>
+        </w:rPr>
+        <w:t>Yes</w:t>
+      </w:r>
+      <w:proofErr w:type="gramEnd"/>
+      <w:r>
+        <w:rPr>
+          <w:color w:val="0070C0"/>
+          <w:szCs w:val="24"/>
+        </w:rPr>
+        <w:t xml:space="preserve"> </w:t>
       </w:r>
       <w:r>
         <w:rPr>
@@ -2445,16 +2381,8 @@
           <w:szCs w:val="24"/>
         </w:rPr>
         <w:tab/>
-      </w:r>
-      <w:proofErr w:type="spellStart"/>
-      <w:r>
-        <w:rPr>
-          <w:color w:val="0070C0"/>
-          <w:szCs w:val="24"/>
-        </w:rPr>
         <w:t>Initial</w:t>
       </w:r>
-      <w:proofErr w:type="spellEnd"/>
     </w:p>
     <w:p>
       <w:pPr>
@@ -2599,7 +2527,23 @@
           <w:color w:val="0070C0"/>
           <w:szCs w:val="24"/>
         </w:rPr>
-        <w:t xml:space="preserve">_____ Yes </w:t>
+        <w:t xml:space="preserve">_____ </w:t>
+      </w:r>
+      <w:proofErr w:type="gramStart"/>
+      <w:r>
+        <w:rPr>
+          <w:color w:val="0070C0"/>
+          <w:szCs w:val="24"/>
+        </w:rPr>
+        <w:t>Yes</w:t>
+      </w:r>
+      <w:proofErr w:type="gramEnd"/>
+      <w:r>
+        <w:rPr>
+          <w:color w:val="0070C0"/>
+          <w:szCs w:val="24"/>
+        </w:rPr>
+        <w:t xml:space="preserve"> </w:t>
       </w:r>
       <w:r>
         <w:rPr>
@@ -2640,16 +2584,8 @@
           <w:szCs w:val="24"/>
         </w:rPr>
         <w:tab/>
-      </w:r>
-      <w:proofErr w:type="spellStart"/>
-      <w:r>
-        <w:rPr>
-          <w:color w:val="0070C0"/>
-          <w:szCs w:val="24"/>
-        </w:rPr>
         <w:t>Initial</w:t>
       </w:r>
-      <w:proofErr w:type="spellEnd"/>
     </w:p>
     <w:p>
       <w:pPr>
@@ -2673,23 +2609,7 @@
           <w:iCs/>
           <w:szCs w:val="24"/>
         </w:rPr>
-        <w:t>{{</w:t>
-      </w:r>
-      <w:proofErr w:type="spellStart"/>
-      <w:r>
-        <w:rPr>
-          <w:iCs/>
-          <w:szCs w:val="24"/>
-        </w:rPr>
-        <w:t>Genomic_Sensitivity</w:t>
-      </w:r>
-      <w:proofErr w:type="spellEnd"/>
-      <w:r>
-        <w:rPr>
-          <w:iCs/>
-          <w:szCs w:val="24"/>
-        </w:rPr>
-        <w:t>}}</w:t>
+        <w:t>{{Genomic_Sensitivity}}</w:t>
       </w:r>
     </w:p>
     <w:p>
@@ -2939,21 +2859,7 @@
         <w:rPr>
           <w:iCs/>
         </w:rPr>
-        <w:t>{{</w:t>
-      </w:r>
-      <w:proofErr w:type="spellStart"/>
-      <w:r>
-        <w:rPr>
-          <w:iCs/>
-        </w:rPr>
-        <w:t>Specimen_Storage</w:t>
-      </w:r>
-      <w:proofErr w:type="spellEnd"/>
-      <w:r>
-        <w:rPr>
-          <w:iCs/>
-        </w:rPr>
-        <w:t>}}</w:t>
+        <w:t>{{Specimen_Storage}}</w:t>
       </w:r>
     </w:p>
     <w:p>
@@ -3014,7 +2920,21 @@
           <w:bCs/>
           <w:iCs/>
         </w:rPr>
-        <w:t>{{Payment}</w:t>
+        <w:t>{{</w:t>
+      </w:r>
+      <w:r>
+        <w:rPr>
+          <w:bCs/>
+          <w:iCs/>
+        </w:rPr>
+        <w:t>No_Payment</w:t>
+      </w:r>
+      <w:r>
+        <w:rPr>
+          <w:bCs/>
+          <w:iCs/>
+        </w:rPr>
+        <w:t>}</w:t>
       </w:r>
       <w:r>
         <w:rPr>
@@ -3039,23 +2959,7 @@
           <w:bCs/>
           <w:iCs/>
         </w:rPr>
-        <w:t>{{</w:t>
-      </w:r>
-      <w:proofErr w:type="spellStart"/>
-      <w:r>
-        <w:rPr>
-          <w:bCs/>
-          <w:iCs/>
-        </w:rPr>
-        <w:t>Partial_Payment</w:t>
-      </w:r>
-      <w:proofErr w:type="spellEnd"/>
-      <w:r>
-        <w:rPr>
-          <w:bCs/>
-          <w:iCs/>
-        </w:rPr>
-        <w:t>}}</w:t>
+        <w:t>{{Yes_Payment}}</w:t>
       </w:r>
     </w:p>
     <w:p>
@@ -3073,23 +2977,25 @@
           <w:bCs/>
           <w:iCs/>
         </w:rPr>
-        <w:t>{{</w:t>
-      </w:r>
-      <w:proofErr w:type="spellStart"/>
-      <w:r>
+        <w:t>{{Partial_Payment}}</w:t>
+      </w:r>
+    </w:p>
+    <w:p>
+      <w:pPr>
+        <w:spacing w:after="108" w:line="249" w:lineRule="auto"/>
+        <w:ind w:left="-5" w:hanging="10"/>
+        <w:jc w:val="left"/>
         <w:rPr>
           <w:bCs/>
           <w:iCs/>
         </w:rPr>
-        <w:t>Payment_Large</w:t>
-      </w:r>
-      <w:proofErr w:type="spellEnd"/>
+      </w:pPr>
       <w:r>
         <w:rPr>
           <w:bCs/>
           <w:iCs/>
         </w:rPr>
-        <w:t>}}</w:t>
+        <w:t>{{Payment_Large}}</w:t>
       </w:r>
     </w:p>
     <w:p>
@@ -3338,7 +3244,25 @@
           <w:color w:val="0070C0"/>
           <w:szCs w:val="24"/>
         </w:rPr>
-        <w:t xml:space="preserve"> or the guidelines of their home institution, but they do not need to report their personal finances to the NIH.</w:t>
+        <w:t xml:space="preserve"> or </w:t>
+      </w:r>
+      <w:proofErr w:type="gramStart"/>
+      <w:r>
+        <w:rPr>
+          <w:rFonts w:eastAsia="Times"/>
+          <w:color w:val="0070C0"/>
+          <w:szCs w:val="24"/>
+        </w:rPr>
+        <w:t>the guidelines</w:t>
+      </w:r>
+      <w:proofErr w:type="gramEnd"/>
+      <w:r>
+        <w:rPr>
+          <w:rFonts w:eastAsia="Times"/>
+          <w:color w:val="0070C0"/>
+          <w:szCs w:val="24"/>
+        </w:rPr>
+        <w:t xml:space="preserve"> of their home institution, but they do not need to report their personal finances to the NIH.</w:t>
       </w:r>
     </w:p>
     <w:p>
@@ -3359,21 +3283,12 @@
         </w:rPr>
         <w:t>{{</w:t>
       </w:r>
-      <w:proofErr w:type="spellStart"/>
       <w:r>
         <w:rPr>
           <w:rFonts w:eastAsia="Times"/>
           <w:szCs w:val="24"/>
         </w:rPr>
-        <w:t>COI_None</w:t>
-      </w:r>
-      <w:proofErr w:type="spellEnd"/>
-      <w:r>
-        <w:rPr>
-          <w:rFonts w:eastAsia="Times"/>
-          <w:szCs w:val="24"/>
-        </w:rPr>
-        <w:t>}}</w:t>
+        <w:t>COI_None}}</w:t>
       </w:r>
     </w:p>
     <w:p>
@@ -3394,7 +3309,6 @@
         </w:rPr>
         <w:t>{{</w:t>
       </w:r>
-      <w:proofErr w:type="spellStart"/>
       <w:r>
         <w:rPr>
           <w:rFonts w:eastAsia="Times"/>
@@ -3402,7 +3316,6 @@
         </w:rPr>
         <w:t>Technology_License</w:t>
       </w:r>
-      <w:proofErr w:type="spellEnd"/>
       <w:r>
         <w:rPr>
           <w:rFonts w:eastAsia="Times"/>
@@ -3469,7 +3382,6 @@
         </w:rPr>
         <w:t>{{</w:t>
       </w:r>
-      <w:proofErr w:type="spellStart"/>
       <w:r>
         <w:rPr>
           <w:rFonts w:eastAsia="Times"/>
@@ -3477,7 +3389,7 @@
         </w:rPr>
         <w:t>CTA_No_NonNIH</w:t>
       </w:r>
-      <w:proofErr w:type="spellEnd"/>
+      <w:proofErr w:type="gramStart"/>
       <w:r>
         <w:rPr>
           <w:rFonts w:eastAsia="Times"/>
@@ -3490,17 +3402,23 @@
           <w:rFonts w:eastAsia="Times"/>
           <w:szCs w:val="24"/>
         </w:rPr>
-        <w:t>{{</w:t>
-      </w:r>
-      <w:proofErr w:type="spellStart"/>
+        <w:t>{</w:t>
+      </w:r>
+      <w:proofErr w:type="gramEnd"/>
       <w:r>
         <w:rPr>
           <w:rFonts w:eastAsia="Times"/>
           <w:szCs w:val="24"/>
         </w:rPr>
+        <w:t>{</w:t>
+      </w:r>
+      <w:r>
+        <w:rPr>
+          <w:rFonts w:eastAsia="Times"/>
+          <w:szCs w:val="24"/>
+        </w:rPr>
         <w:t>CTA_Yes_NonNIH</w:t>
       </w:r>
-      <w:proofErr w:type="spellEnd"/>
       <w:r>
         <w:rPr>
           <w:rFonts w:eastAsia="Times"/>
@@ -3906,13 +3824,21 @@
           <w:szCs w:val="24"/>
           <w:lang w:eastAsia="ar-SA"/>
         </w:rPr>
-        <w:t>The study sponsor:</w:t>
-      </w:r>
+        <w:t xml:space="preserve">The study </w:t>
+      </w:r>
+      <w:proofErr w:type="gramStart"/>
       <w:r>
         <w:rPr>
           <w:szCs w:val="24"/>
           <w:lang w:eastAsia="ar-SA"/>
         </w:rPr>
+        <w:t>sponsor:</w:t>
+      </w:r>
+      <w:r>
+        <w:rPr>
+          <w:szCs w:val="24"/>
+          <w:lang w:eastAsia="ar-SA"/>
+        </w:rPr>
         <w:t xml:space="preserve"> </w:t>
       </w:r>
       <w:r>
@@ -3922,15 +3848,14 @@
         </w:rPr>
         <w:t>{{</w:t>
       </w:r>
-      <w:proofErr w:type="spellStart"/>
+      <w:proofErr w:type="gramEnd"/>
       <w:r>
         <w:rPr>
           <w:szCs w:val="24"/>
           <w:lang w:eastAsia="ar-SA"/>
         </w:rPr>
-        <w:t>Study_Sponsor</w:t>
-      </w:r>
-      <w:proofErr w:type="spellEnd"/>
+        <w:t>Confidentiality_Study_Sponsor</w:t>
+      </w:r>
       <w:r>
         <w:rPr>
           <w:szCs w:val="24"/>
@@ -3960,7 +3885,6 @@
         </w:rPr>
         <w:t>{{</w:t>
       </w:r>
-      <w:proofErr w:type="spellStart"/>
       <w:r>
         <w:rPr>
           <w:szCs w:val="24"/>
@@ -3968,23 +3892,29 @@
         </w:rPr>
         <w:t>Confidentiality_Manufacturer</w:t>
       </w:r>
-      <w:proofErr w:type="spellEnd"/>
+      <w:proofErr w:type="gramStart"/>
       <w:r>
         <w:rPr>
           <w:szCs w:val="24"/>
           <w:lang w:eastAsia="ar-SA"/>
         </w:rPr>
-        <w:t>}}{{</w:t>
-      </w:r>
-      <w:proofErr w:type="spellStart"/>
+        <w:t>}}{</w:t>
+      </w:r>
+      <w:proofErr w:type="gramEnd"/>
       <w:r>
         <w:rPr>
           <w:szCs w:val="24"/>
           <w:lang w:eastAsia="ar-SA"/>
         </w:rPr>
+        <w:t>{</w:t>
+      </w:r>
+      <w:r>
+        <w:rPr>
+          <w:szCs w:val="24"/>
+          <w:lang w:eastAsia="ar-SA"/>
+        </w:rPr>
         <w:t>Confidentiality_Drug_Device</w:t>
       </w:r>
-      <w:proofErr w:type="spellEnd"/>
       <w:r>
         <w:rPr>
           <w:szCs w:val="24"/>
@@ -4139,7 +4069,25 @@
           <w:szCs w:val="24"/>
           <w:lang w:eastAsia="ar-SA"/>
         </w:rPr>
-        <w:t>for this study is protected under a Certificate of Confidentiality and the Privacy Act.</w:t>
+        <w:t xml:space="preserve">for this study is protected under </w:t>
+      </w:r>
+      <w:proofErr w:type="gramStart"/>
+      <w:r>
+        <w:rPr>
+          <w:color w:val="0070C0"/>
+          <w:szCs w:val="24"/>
+          <w:lang w:eastAsia="ar-SA"/>
+        </w:rPr>
+        <w:t>a Certificate</w:t>
+      </w:r>
+      <w:proofErr w:type="gramEnd"/>
+      <w:r>
+        <w:rPr>
+          <w:color w:val="0070C0"/>
+          <w:szCs w:val="24"/>
+          <w:lang w:eastAsia="ar-SA"/>
+        </w:rPr>
+        <w:t xml:space="preserve"> of Confidentiality and the Privacy Act.</w:t>
       </w:r>
     </w:p>
     <w:bookmarkEnd w:id="5"/>
@@ -4351,8 +4299,33 @@
           <w:color w:val="0070C0"/>
           <w:szCs w:val="24"/>
         </w:rPr>
-        <w:t>is for other research if allowed by other regulations;</w:t>
-      </w:r>
+        <w:t xml:space="preserve">is for </w:t>
+      </w:r>
+      <w:proofErr w:type="gramStart"/>
+      <w:r>
+        <w:rPr>
+          <w:color w:val="0070C0"/>
+          <w:szCs w:val="24"/>
+        </w:rPr>
+        <w:t>other</w:t>
+      </w:r>
+      <w:proofErr w:type="gramEnd"/>
+      <w:r>
+        <w:rPr>
+          <w:color w:val="0070C0"/>
+          <w:szCs w:val="24"/>
+        </w:rPr>
+        <w:t xml:space="preserve"> research if allowed by other </w:t>
+      </w:r>
+      <w:proofErr w:type="gramStart"/>
+      <w:r>
+        <w:rPr>
+          <w:color w:val="0070C0"/>
+          <w:szCs w:val="24"/>
+        </w:rPr>
+        <w:t>regulations;</w:t>
+      </w:r>
+      <w:proofErr w:type="gramEnd"/>
     </w:p>
     <w:p>
       <w:pPr>
@@ -4554,7 +4527,21 @@
         <w:rPr>
           <w:color w:val="0070C0"/>
         </w:rPr>
-        <w:t>federal and state agencies. It can be used for HIV partner notification, or for infectious disease, abuse, or neglect report</w:t>
+        <w:t xml:space="preserve">federal and state agencies. It can be used for HIV partner notification, or for infectious </w:t>
+      </w:r>
+      <w:proofErr w:type="gramStart"/>
+      <w:r>
+        <w:rPr>
+          <w:color w:val="0070C0"/>
+        </w:rPr>
+        <w:t>disease</w:t>
+      </w:r>
+      <w:proofErr w:type="gramEnd"/>
+      <w:r>
+        <w:rPr>
+          <w:color w:val="0070C0"/>
+        </w:rPr>
+        <w:t>, abuse, or neglect report</w:t>
       </w:r>
       <w:r>
         <w:rPr>
@@ -4649,21 +4636,35 @@
         <w:rPr>
           <w:color w:val="0070C0"/>
         </w:rPr>
-        <w:t xml:space="preserve">about your rights as a research participant, or about any research-related injury, contact the Principal Investigator, </w:t>
+        <w:t xml:space="preserve">about your rights as a research participant, or about any research-related injury, contact the Principal </w:t>
+      </w:r>
+      <w:proofErr w:type="gramStart"/>
+      <w:r>
+        <w:rPr>
+          <w:color w:val="0070C0"/>
+        </w:rPr>
+        <w:t xml:space="preserve">Investigator, </w:t>
       </w:r>
       <w:r>
         <w:t>{{</w:t>
       </w:r>
-      <w:proofErr w:type="spellStart"/>
-      <w:r>
-        <w:t>Contact_Name</w:t>
-      </w:r>
-      <w:proofErr w:type="spellEnd"/>
+      <w:proofErr w:type="gramEnd"/>
+      <w:r>
+        <w:t>Contact_</w:t>
+      </w:r>
+      <w:proofErr w:type="gramStart"/>
+      <w:r>
+        <w:t>Name</w:t>
+      </w:r>
       <w:r>
         <w:t>}}</w:t>
       </w:r>
       <w:r>
-        <w:t>: By email</w:t>
+        <w:t>:</w:t>
+      </w:r>
+      <w:proofErr w:type="gramEnd"/>
+      <w:r>
+        <w:t xml:space="preserve"> By email</w:t>
       </w:r>
       <w:r>
         <w:t xml:space="preserve"> at</w:t>
@@ -4674,13 +4675,8 @@
       <w:r>
         <w:t>{{</w:t>
       </w:r>
-      <w:proofErr w:type="spellStart"/>
-      <w:r>
-        <w:t>Contact_Email</w:t>
-      </w:r>
-      <w:proofErr w:type="spellEnd"/>
-      <w:r>
-        <w:t xml:space="preserve">}} or </w:t>
+      <w:r>
+        <w:t xml:space="preserve">Contact_Email}} or </w:t>
       </w:r>
       <w:r>
         <w:t>by phone</w:t>
@@ -4692,15 +4688,7 @@
         <w:t xml:space="preserve"> </w:t>
       </w:r>
       <w:r>
-        <w:t>{{</w:t>
-      </w:r>
-      <w:proofErr w:type="spellStart"/>
-      <w:r>
-        <w:t>Contact_Phone</w:t>
-      </w:r>
-      <w:proofErr w:type="spellEnd"/>
-      <w:r>
-        <w:t xml:space="preserve">}} </w:t>
+        <w:t xml:space="preserve">{{Contact_Phone}} </w:t>
       </w:r>
     </w:p>
     <w:p>
@@ -4711,39 +4699,33 @@
         <w:t>{</w:t>
       </w:r>
       <w:r>
+        <w:t>{Other_Contact_Name</w:t>
+      </w:r>
+      <w:r>
+        <w:t>}}</w:t>
+      </w:r>
+      <w:r>
+        <w:t xml:space="preserve"> </w:t>
+      </w:r>
+      <w:r>
         <w:t>{</w:t>
       </w:r>
-      <w:proofErr w:type="spellStart"/>
-      <w:r>
-        <w:t>Other_Contact_Name</w:t>
-      </w:r>
-      <w:proofErr w:type="spellEnd"/>
-      <w:r>
-        <w:t>}}</w:t>
+      <w:r>
+        <w:t>{</w:t>
+      </w:r>
+      <w:r>
+        <w:t>Other_Contact_Email</w:t>
+      </w:r>
+      <w:r>
+        <w:t>}</w:t>
+      </w:r>
+      <w:r>
+        <w:t>}</w:t>
       </w:r>
       <w:r>
         <w:t xml:space="preserve"> </w:t>
       </w:r>
-      <w:r>
-        <w:t>{</w:t>
-      </w:r>
-      <w:r>
-        <w:t>{</w:t>
-      </w:r>
-      <w:proofErr w:type="spellStart"/>
-      <w:r>
-        <w:t>Other_Contact_Email</w:t>
-      </w:r>
-      <w:proofErr w:type="spellEnd"/>
-      <w:r>
-        <w:t>}</w:t>
-      </w:r>
-      <w:r>
-        <w:t>}</w:t>
-      </w:r>
-      <w:r>
-        <w:t xml:space="preserve"> </w:t>
-      </w:r>
+      <w:proofErr w:type="gramStart"/>
       <w:r>
         <w:t>{</w:t>
       </w:r>
@@ -4759,16 +4741,15 @@
         </w:rPr>
         <w:t xml:space="preserve"> </w:t>
       </w:r>
-      <w:proofErr w:type="spellStart"/>
-      <w:r>
-        <w:t>Other_Contact_</w:t>
-      </w:r>
-      <w:r>
-        <w:t>Phone</w:t>
-      </w:r>
-      <w:proofErr w:type="spellEnd"/>
-      <w:r>
-        <w:t>}</w:t>
+      <w:r>
+        <w:t>Other</w:t>
+      </w:r>
+      <w:proofErr w:type="gramEnd"/>
+      <w:r>
+        <w:t>_Contact_</w:t>
+      </w:r>
+      <w:r>
+        <w:t>Phone}</w:t>
       </w:r>
       <w:r>
         <w:t>}</w:t>
@@ -4911,7 +4892,21 @@
               <w:rPr>
                 <w:szCs w:val="24"/>
               </w:rPr>
-              <w:t>I have read the explanation about this study and have been given the opportunity to discuss it and to ask questions. I consent to participate in this study.</w:t>
+              <w:t xml:space="preserve">I have read the explanation about this study and have been given the opportunity to discuss it and to ask questions. I </w:t>
+            </w:r>
+            <w:proofErr w:type="gramStart"/>
+            <w:r>
+              <w:rPr>
+                <w:szCs w:val="24"/>
+              </w:rPr>
+              <w:t>consent</w:t>
+            </w:r>
+            <w:proofErr w:type="gramEnd"/>
+            <w:r>
+              <w:rPr>
+                <w:szCs w:val="24"/>
+              </w:rPr>
+              <w:t xml:space="preserve"> to participate in this study.</w:t>
             </w:r>
           </w:p>
         </w:tc>
@@ -6407,12 +6402,21 @@
                 <w:szCs w:val="24"/>
               </w:rPr>
             </w:pPr>
+            <w:proofErr w:type="gramStart"/>
             <w:r>
               <w:rPr>
                 <w:b/>
                 <w:szCs w:val="24"/>
               </w:rPr>
-              <w:t xml:space="preserve">Witness </w:t>
+              <w:t>Witness</w:t>
+            </w:r>
+            <w:proofErr w:type="gramEnd"/>
+            <w:r>
+              <w:rPr>
+                <w:b/>
+                <w:szCs w:val="24"/>
+              </w:rPr>
+              <w:t xml:space="preserve"> </w:t>
             </w:r>
             <w:r>
               <w:rPr>
@@ -6531,7 +6535,43 @@
                 <w:szCs w:val="24"/>
               </w:rPr>
               <w:lastRenderedPageBreak/>
-              <w:t>An oral presentation of the full consent has been used to enroll a blind or illiterate subject</w:t>
+              <w:t xml:space="preserve">An oral presentation of </w:t>
+            </w:r>
+            <w:proofErr w:type="gramStart"/>
+            <w:r>
+              <w:rPr>
+                <w:b/>
+                <w:bCs/>
+                <w:szCs w:val="24"/>
+              </w:rPr>
+              <w:t>the full</w:t>
+            </w:r>
+            <w:proofErr w:type="gramEnd"/>
+            <w:r>
+              <w:rPr>
+                <w:b/>
+                <w:bCs/>
+                <w:szCs w:val="24"/>
+              </w:rPr>
+              <w:t xml:space="preserve"> consent has been used to </w:t>
+            </w:r>
+            <w:proofErr w:type="gramStart"/>
+            <w:r>
+              <w:rPr>
+                <w:b/>
+                <w:bCs/>
+                <w:szCs w:val="24"/>
+              </w:rPr>
+              <w:t>enroll</w:t>
+            </w:r>
+            <w:proofErr w:type="gramEnd"/>
+            <w:r>
+              <w:rPr>
+                <w:b/>
+                <w:bCs/>
+                <w:szCs w:val="24"/>
+              </w:rPr>
+              <w:t xml:space="preserve"> a blind or illiterate subject</w:t>
             </w:r>
           </w:p>
           <w:p>
@@ -13666,15 +13706,6 @@
   </w:num>
   <w:num w:numId="50" w16cid:durableId="171335049">
     <w:abstractNumId w:val="33"/>
-    <w:lvlOverride w:ilvl="0"/>
-    <w:lvlOverride w:ilvl="1"/>
-    <w:lvlOverride w:ilvl="2"/>
-    <w:lvlOverride w:ilvl="3"/>
-    <w:lvlOverride w:ilvl="4"/>
-    <w:lvlOverride w:ilvl="5"/>
-    <w:lvlOverride w:ilvl="6"/>
-    <w:lvlOverride w:ilvl="7"/>
-    <w:lvlOverride w:ilvl="8"/>
   </w:num>
 </w:numbering>
 </file>
@@ -14297,6 +14328,7 @@
   <w:style w:type="character" w:default="1" w:styleId="DefaultParagraphFont">
     <w:name w:val="Default Paragraph Font"/>
     <w:uiPriority w:val="1"/>
+    <w:semiHidden/>
     <w:unhideWhenUsed/>
   </w:style>
   <w:style w:type="table" w:default="1" w:styleId="TableNormal">
@@ -15109,6 +15141,20 @@
 </file>
 
 <file path=customXml/item2.xml><?xml version="1.0" encoding="utf-8"?>
+<p:properties xmlns:p="http://schemas.microsoft.com/office/2006/metadata/properties" xmlns:xsi="http://www.w3.org/2001/XMLSchema-instance" xmlns:pc="http://schemas.microsoft.com/office/infopath/2007/PartnerControls">
+  <documentManagement/>
+</p:properties>
+</file>
+
+<file path=customXml/item3.xml><?xml version="1.0" encoding="utf-8"?>
+<b:Sources xmlns:b="http://schemas.openxmlformats.org/officeDocument/2006/bibliography" xmlns="http://schemas.openxmlformats.org/officeDocument/2006/bibliography" SelectedStyle="\APASixthEditionOfficeOnline.xsl" StyleName="APA" Version="6"/>
+</file>
+
+<file path=customXml/item4.xml><?xml version="1.0" encoding="utf-8"?>
+<b:Sources xmlns:b="http://schemas.openxmlformats.org/officeDocument/2006/bibliography" xmlns="http://schemas.openxmlformats.org/officeDocument/2006/bibliography" SelectedStyle="\APASixthEditionOfficeOnline.xsl" StyleName="APA" Version="6"/>
+</file>
+
+<file path=customXml/item5.xml><?xml version="1.0" encoding="utf-8"?>
 <ct:contentTypeSchema xmlns:ct="http://schemas.microsoft.com/office/2006/metadata/contentType" xmlns:ma="http://schemas.microsoft.com/office/2006/metadata/properties/metaAttributes" ct:_="" ma:_="" ma:contentTypeName="Document" ma:contentTypeID="0x0101006EBA941743B38D45B2E924265CA1ECC7" ma:contentTypeVersion="4" ma:contentTypeDescription="Create a new document." ma:contentTypeScope="" ma:versionID="72394c4d26c82420f369a6a0a54f6010">
   <xsd:schema xmlns:xsd="http://www.w3.org/2001/XMLSchema" xmlns:xs="http://www.w3.org/2001/XMLSchema" xmlns:p="http://schemas.microsoft.com/office/2006/metadata/properties" xmlns:ns2="a2f212bc-a290-44da-a0f0-db4e540d6332" targetNamespace="http://schemas.microsoft.com/office/2006/metadata/properties" ma:root="true" ma:fieldsID="fede208ddbb0139cd3833c80a15de289" ns2:_="">
     <xsd:import namespace="a2f212bc-a290-44da-a0f0-db4e540d6332"/>
@@ -15252,20 +15298,6 @@
 </ct:contentTypeSchema>
 </file>
 
-<file path=customXml/item3.xml><?xml version="1.0" encoding="utf-8"?>
-<b:Sources xmlns:b="http://schemas.openxmlformats.org/officeDocument/2006/bibliography" xmlns="http://schemas.openxmlformats.org/officeDocument/2006/bibliography" SelectedStyle="\APASixthEditionOfficeOnline.xsl" StyleName="APA" Version="6"/>
-</file>
-
-<file path=customXml/item4.xml><?xml version="1.0" encoding="utf-8"?>
-<b:Sources xmlns:b="http://schemas.openxmlformats.org/officeDocument/2006/bibliography" xmlns="http://schemas.openxmlformats.org/officeDocument/2006/bibliography" SelectedStyle="\APASixthEditionOfficeOnline.xsl" StyleName="APA" Version="6"/>
-</file>
-
-<file path=customXml/item5.xml><?xml version="1.0" encoding="utf-8"?>
-<p:properties xmlns:p="http://schemas.microsoft.com/office/2006/metadata/properties" xmlns:xsi="http://www.w3.org/2001/XMLSchema-instance" xmlns:pc="http://schemas.microsoft.com/office/infopath/2007/PartnerControls">
-  <documentManagement/>
-</p:properties>
-</file>
-
 <file path=customXml/itemProps1.xml><?xml version="1.0" encoding="utf-8"?>
 <ds:datastoreItem xmlns:ds="http://schemas.openxmlformats.org/officeDocument/2006/customXml" ds:itemID="{D85C4CB9-286F-40ED-A3CD-E8D4D7E0177A}">
   <ds:schemaRefs>
@@ -15275,6 +15307,31 @@
 </file>
 
 <file path=customXml/itemProps2.xml><?xml version="1.0" encoding="utf-8"?>
+<ds:datastoreItem xmlns:ds="http://schemas.openxmlformats.org/officeDocument/2006/customXml" ds:itemID="{6F5DD42D-7D19-459A-8B97-FC9CC664C713}">
+  <ds:schemaRefs>
+    <ds:schemaRef ds:uri="http://schemas.microsoft.com/office/2006/metadata/properties"/>
+    <ds:schemaRef ds:uri="http://schemas.microsoft.com/office/infopath/2007/PartnerControls"/>
+  </ds:schemaRefs>
+</ds:datastoreItem>
+</file>
+
+<file path=customXml/itemProps3.xml><?xml version="1.0" encoding="utf-8"?>
+<ds:datastoreItem xmlns:ds="http://schemas.openxmlformats.org/officeDocument/2006/customXml" ds:itemID="{B1B4D5E5-C99B-4A90-9ECB-A1E77D8A9FF5}">
+  <ds:schemaRefs>
+    <ds:schemaRef ds:uri="http://schemas.openxmlformats.org/officeDocument/2006/bibliography"/>
+  </ds:schemaRefs>
+</ds:datastoreItem>
+</file>
+
+<file path=customXml/itemProps4.xml><?xml version="1.0" encoding="utf-8"?>
+<ds:datastoreItem xmlns:ds="http://schemas.openxmlformats.org/officeDocument/2006/customXml" ds:itemID="{FA5870B6-1FE5-43BB-95BF-EFDDA930C5ED}">
+  <ds:schemaRefs>
+    <ds:schemaRef ds:uri="http://schemas.openxmlformats.org/officeDocument/2006/bibliography"/>
+  </ds:schemaRefs>
+</ds:datastoreItem>
+</file>
+
+<file path=customXml/itemProps5.xml><?xml version="1.0" encoding="utf-8"?>
 <ds:datastoreItem xmlns:ds="http://schemas.openxmlformats.org/officeDocument/2006/customXml" ds:itemID="{25DEC49C-9C1A-4E82-BFC0-7C302116A362}">
   <ds:schemaRefs>
     <ds:schemaRef ds:uri="http://schemas.microsoft.com/office/2006/metadata/contentType"/>
@@ -15292,31 +15349,6 @@
 </ds:datastoreItem>
 </file>
 
-<file path=customXml/itemProps3.xml><?xml version="1.0" encoding="utf-8"?>
-<ds:datastoreItem xmlns:ds="http://schemas.openxmlformats.org/officeDocument/2006/customXml" ds:itemID="{FA5870B6-1FE5-43BB-95BF-EFDDA930C5ED}">
-  <ds:schemaRefs>
-    <ds:schemaRef ds:uri="http://schemas.openxmlformats.org/officeDocument/2006/bibliography"/>
-  </ds:schemaRefs>
-</ds:datastoreItem>
-</file>
-
-<file path=customXml/itemProps4.xml><?xml version="1.0" encoding="utf-8"?>
-<ds:datastoreItem xmlns:ds="http://schemas.openxmlformats.org/officeDocument/2006/customXml" ds:itemID="{B1B4D5E5-C99B-4A90-9ECB-A1E77D8A9FF5}">
-  <ds:schemaRefs>
-    <ds:schemaRef ds:uri="http://schemas.openxmlformats.org/officeDocument/2006/bibliography"/>
-  </ds:schemaRefs>
-</ds:datastoreItem>
-</file>
-
-<file path=customXml/itemProps5.xml><?xml version="1.0" encoding="utf-8"?>
-<ds:datastoreItem xmlns:ds="http://schemas.openxmlformats.org/officeDocument/2006/customXml" ds:itemID="{6F5DD42D-7D19-459A-8B97-FC9CC664C713}">
-  <ds:schemaRefs>
-    <ds:schemaRef ds:uri="http://schemas.microsoft.com/office/2006/metadata/properties"/>
-    <ds:schemaRef ds:uri="http://schemas.microsoft.com/office/infopath/2007/PartnerControls"/>
-  </ds:schemaRefs>
-</ds:datastoreItem>
-</file>
-
 <file path=docMetadata/LabelInfo.xml><?xml version="1.0" encoding="utf-8"?>
 <clbl:labelList xmlns:clbl="http://schemas.microsoft.com/office/2020/mipLabelMetadata">
   <clbl:label id="{14b77578-9773-42d5-8507-251ca2dc2b06}" enabled="0" method="" siteId="{14b77578-9773-42d5-8507-251ca2dc2b06}" removed="1"/>

</xml_diff>

<commit_message>
update consent prompts for procedure library
</commit_message>
<xml_diff>
--- a/client/templates/nih-cc/nih-cc-consent-template-2024-04-15.docx
+++ b/client/templates/nih-cc/nih-cc-consent-template-2024-04-15.docx
@@ -1145,6 +1145,9 @@
         </w:rPr>
         <w:t>{{</w:t>
       </w:r>
+      <w:r>
+        <w:t xml:space="preserve"> </w:t>
+      </w:r>
       <w:proofErr w:type="spellStart"/>
       <w:r>
         <w:rPr>
@@ -1177,6 +1180,9 @@
         </w:rPr>
         <w:t>{{</w:t>
       </w:r>
+      <w:r>
+        <w:t xml:space="preserve"> </w:t>
+      </w:r>
       <w:proofErr w:type="spellStart"/>
       <w:r>
         <w:rPr>
@@ -1193,6 +1199,15 @@
         </w:rPr>
         <w:t>}}</w:t>
       </w:r>
+    </w:p>
+    <w:p>
+      <w:pPr>
+        <w:jc w:val="left"/>
+        <w:rPr>
+          <w:iCs/>
+          <w:szCs w:val="24"/>
+        </w:rPr>
+      </w:pPr>
       <w:r>
         <w:rPr>
           <w:iCs/>
@@ -1513,6 +1528,7 @@
           <w:iCs/>
           <w:szCs w:val="24"/>
         </w:rPr>
+        <w:lastRenderedPageBreak/>
         <w:t>{{</w:t>
       </w:r>
       <w:proofErr w:type="spellStart"/>
@@ -1545,7 +1561,6 @@
           <w:iCs/>
           <w:szCs w:val="24"/>
         </w:rPr>
-        <w:lastRenderedPageBreak/>
         <w:t xml:space="preserve">{{FOR item IN </w:t>
       </w:r>
       <w:proofErr w:type="spellStart"/>
@@ -1795,27 +1810,12 @@
         </w:rPr>
         <w:t>{{</w:t>
       </w:r>
-      <w:r>
-        <w:t xml:space="preserve"> </w:t>
-      </w:r>
       <w:proofErr w:type="spellStart"/>
       <w:r>
         <w:rPr>
           <w:bCs/>
         </w:rPr>
-        <w:t>Risks_Pregnancy_Rational</w:t>
-      </w:r>
-      <w:r>
-        <w:rPr>
-          <w:bCs/>
-        </w:rPr>
-        <w:t>e</w:t>
-      </w:r>
-      <w:r>
-        <w:rPr>
-          <w:bCs/>
-        </w:rPr>
-        <w:t>_Women</w:t>
+        <w:t>Risks_Pregnancy_Rationale_Women</w:t>
       </w:r>
       <w:proofErr w:type="spellEnd"/>
       <w:r>
@@ -1823,12 +1823,6 @@
           <w:bCs/>
         </w:rPr>
         <w:t>}}</w:t>
-      </w:r>
-      <w:r>
-        <w:rPr>
-          <w:bCs/>
-        </w:rPr>
-        <w:t xml:space="preserve"> </w:t>
       </w:r>
     </w:p>
     <w:p>
@@ -1846,27 +1840,12 @@
         </w:rPr>
         <w:t>{{</w:t>
       </w:r>
-      <w:r>
-        <w:t xml:space="preserve"> </w:t>
-      </w:r>
       <w:proofErr w:type="spellStart"/>
       <w:r>
         <w:rPr>
           <w:bCs/>
         </w:rPr>
-        <w:t>Risks_Pregnancy_Rational</w:t>
-      </w:r>
-      <w:r>
-        <w:rPr>
-          <w:bCs/>
-        </w:rPr>
-        <w:t>e</w:t>
-      </w:r>
-      <w:r>
-        <w:rPr>
-          <w:bCs/>
-        </w:rPr>
-        <w:t>_Men</w:t>
+        <w:t>Risks_Pregnancy_Rationale_Men</w:t>
       </w:r>
       <w:proofErr w:type="spellEnd"/>
       <w:r>
@@ -1882,37 +1861,9 @@
         <w:ind w:left="-5" w:hanging="10"/>
         <w:jc w:val="left"/>
         <w:rPr>
-          <w:b/>
-          <w:i/>
-          <w:iCs/>
-        </w:rPr>
-      </w:pPr>
-      <w:r>
-        <w:rPr>
-          <w:b/>
-          <w:i/>
-          <w:iCs/>
-        </w:rPr>
-        <w:t>{{</w:t>
-      </w:r>
-      <w:proofErr w:type="spellStart"/>
-      <w:r>
-        <w:rPr>
-          <w:b/>
-          <w:i/>
-          <w:iCs/>
-        </w:rPr>
-        <w:t>Pregnancy_Women_Title</w:t>
-      </w:r>
-      <w:proofErr w:type="spellEnd"/>
-      <w:r>
-        <w:rPr>
-          <w:b/>
-          <w:i/>
-          <w:iCs/>
-        </w:rPr>
-        <w:t>}}</w:t>
-      </w:r>
+          <w:bCs/>
+        </w:rPr>
+      </w:pPr>
     </w:p>
     <w:p>
       <w:pPr>
@@ -1921,11 +1872,15 @@
         <w:jc w:val="left"/>
         <w:rPr>
           <w:bCs/>
-        </w:rPr>
-      </w:pPr>
-      <w:r>
-        <w:rPr>
-          <w:bCs/>
+          <w:i/>
+          <w:iCs/>
+        </w:rPr>
+      </w:pPr>
+      <w:r>
+        <w:rPr>
+          <w:bCs/>
+          <w:i/>
+          <w:iCs/>
         </w:rPr>
         <w:t>{{</w:t>
       </w:r>
@@ -1933,31 +1888,17 @@
       <w:r>
         <w:rPr>
           <w:bCs/>
-        </w:rPr>
-        <w:t>Pregnancy_Testing_Requirements</w:t>
+          <w:i/>
+          <w:iCs/>
+        </w:rPr>
+        <w:t>Pregnancy_Women_Title</w:t>
       </w:r>
       <w:proofErr w:type="spellEnd"/>
       <w:r>
         <w:rPr>
           <w:bCs/>
-        </w:rPr>
-        <w:t xml:space="preserve">}} </w:t>
-      </w:r>
-      <w:r>
-        <w:rPr>
-          <w:bCs/>
-        </w:rPr>
-        <w:t>{{</w:t>
-      </w:r>
-      <w:r>
-        <w:rPr>
-          <w:bCs/>
-        </w:rPr>
-        <w:t>Pregnancy_Testing_Women_Over_Forty</w:t>
-      </w:r>
-      <w:r>
-        <w:rPr>
-          <w:bCs/>
+          <w:i/>
+          <w:iCs/>
         </w:rPr>
         <w:t>}}</w:t>
       </w:r>
@@ -1982,7 +1923,7 @@
         <w:rPr>
           <w:bCs/>
         </w:rPr>
-        <w:t>Required_Contraception_Women</w:t>
+        <w:t>Pregnancy_Testing_Requirements</w:t>
       </w:r>
       <w:proofErr w:type="spellEnd"/>
       <w:r>
@@ -2012,7 +1953,7 @@
         <w:rPr>
           <w:bCs/>
         </w:rPr>
-        <w:t>Pregnancy_Event_Women</w:t>
+        <w:t>Pregnancy_Testing_Women_Over_Forty</w:t>
       </w:r>
       <w:proofErr w:type="spellEnd"/>
       <w:r>
@@ -2035,14 +1976,14 @@
         <w:rPr>
           <w:bCs/>
         </w:rPr>
-        <w:t>{{</w:t>
+        <w:t xml:space="preserve">{{FOR item IN </w:t>
       </w:r>
       <w:proofErr w:type="spellStart"/>
       <w:r>
         <w:rPr>
           <w:bCs/>
         </w:rPr>
-        <w:t>Fertility_Risk_Women</w:t>
+        <w:t>Required_Contraception_Women</w:t>
       </w:r>
       <w:proofErr w:type="spellEnd"/>
       <w:r>
@@ -2058,36 +1999,14 @@
         <w:ind w:left="-5" w:hanging="10"/>
         <w:jc w:val="left"/>
         <w:rPr>
-          <w:b/>
-          <w:i/>
-          <w:iCs/>
-        </w:rPr>
-      </w:pPr>
-      <w:r>
-        <w:rPr>
-          <w:b/>
-          <w:i/>
-          <w:iCs/>
-        </w:rPr>
-        <w:t>{{</w:t>
-      </w:r>
-      <w:proofErr w:type="spellStart"/>
-      <w:r>
-        <w:rPr>
-          <w:b/>
-          <w:i/>
-          <w:iCs/>
-        </w:rPr>
-        <w:t>Pregnancy_Men_Title</w:t>
-      </w:r>
-      <w:proofErr w:type="spellEnd"/>
-      <w:r>
-        <w:rPr>
-          <w:b/>
-          <w:i/>
-          <w:iCs/>
-        </w:rPr>
-        <w:t>}}</w:t>
+          <w:bCs/>
+        </w:rPr>
+      </w:pPr>
+      <w:r>
+        <w:rPr>
+          <w:bCs/>
+        </w:rPr>
+        <w:t>• {{$item}}</w:t>
       </w:r>
     </w:p>
     <w:p>
@@ -2103,21 +2022,7 @@
         <w:rPr>
           <w:bCs/>
         </w:rPr>
-        <w:t>{{</w:t>
-      </w:r>
-      <w:proofErr w:type="spellStart"/>
-      <w:r>
-        <w:rPr>
-          <w:bCs/>
-        </w:rPr>
-        <w:t>Required_Contraception_Men</w:t>
-      </w:r>
-      <w:proofErr w:type="spellEnd"/>
-      <w:r>
-        <w:rPr>
-          <w:bCs/>
-        </w:rPr>
-        <w:t>}}</w:t>
+        <w:t>{{END-FOR item}}</w:t>
       </w:r>
     </w:p>
     <w:p>
@@ -2140,19 +2045,7 @@
         <w:rPr>
           <w:bCs/>
         </w:rPr>
-        <w:t>Pregnancy_Event_</w:t>
-      </w:r>
-      <w:r>
-        <w:rPr>
-          <w:bCs/>
-        </w:rPr>
-        <w:t>M</w:t>
-      </w:r>
-      <w:r>
-        <w:rPr>
-          <w:bCs/>
-        </w:rPr>
-        <w:t>en</w:t>
+        <w:t>Pregnancy_Event_Women</w:t>
       </w:r>
       <w:proofErr w:type="spellEnd"/>
       <w:r>
@@ -2182,19 +2075,7 @@
         <w:rPr>
           <w:bCs/>
         </w:rPr>
-        <w:t>Fertility_Risk_</w:t>
-      </w:r>
-      <w:r>
-        <w:rPr>
-          <w:bCs/>
-        </w:rPr>
-        <w:t>M</w:t>
-      </w:r>
-      <w:r>
-        <w:rPr>
-          <w:bCs/>
-        </w:rPr>
-        <w:t>en</w:t>
+        <w:t>Fertility_Risk_Women</w:t>
       </w:r>
       <w:proofErr w:type="spellEnd"/>
       <w:r>
@@ -2210,29 +2091,9 @@
         <w:ind w:left="-5" w:hanging="10"/>
         <w:jc w:val="left"/>
         <w:rPr>
-          <w:b/>
-        </w:rPr>
-      </w:pPr>
-      <w:r>
-        <w:rPr>
-          <w:b/>
-        </w:rPr>
-        <w:t>{{</w:t>
-      </w:r>
-      <w:proofErr w:type="spellStart"/>
-      <w:r>
-        <w:rPr>
-          <w:b/>
-        </w:rPr>
-        <w:t>Risks_Radiation_Title</w:t>
-      </w:r>
-      <w:proofErr w:type="spellEnd"/>
-      <w:r>
-        <w:rPr>
-          <w:b/>
-        </w:rPr>
-        <w:t>}}</w:t>
-      </w:r>
+          <w:bCs/>
+        </w:rPr>
+      </w:pPr>
     </w:p>
     <w:p>
       <w:pPr>
@@ -2241,47 +2102,33 @@
         <w:jc w:val="left"/>
         <w:rPr>
           <w:bCs/>
-        </w:rPr>
-      </w:pPr>
-      <w:r>
-        <w:rPr>
-          <w:bCs/>
+          <w:i/>
+          <w:iCs/>
+        </w:rPr>
+      </w:pPr>
+      <w:r>
+        <w:rPr>
+          <w:bCs/>
+          <w:i/>
+          <w:iCs/>
         </w:rPr>
         <w:t>{{</w:t>
       </w:r>
-      <w:r>
-        <w:rPr>
-          <w:bCs/>
-        </w:rPr>
-        <w:t>Rad_Risk_LT3</w:t>
-      </w:r>
-      <w:r>
-        <w:rPr>
-          <w:bCs/>
-        </w:rPr>
-        <w:t>}}{{</w:t>
-      </w:r>
-      <w:r>
-        <w:rPr>
-          <w:bCs/>
-        </w:rPr>
-        <w:t>Rad_Risk_GE3_LT5</w:t>
-      </w:r>
-      <w:r>
-        <w:rPr>
-          <w:bCs/>
-        </w:rPr>
-        <w:t>}}{{</w:t>
-      </w:r>
-      <w:r>
-        <w:rPr>
-          <w:bCs/>
-        </w:rPr>
-        <w:t>Rad_Risk_GT5</w:t>
-      </w:r>
-      <w:r>
-        <w:rPr>
-          <w:bCs/>
+      <w:proofErr w:type="spellStart"/>
+      <w:r>
+        <w:rPr>
+          <w:bCs/>
+          <w:i/>
+          <w:iCs/>
+        </w:rPr>
+        <w:t>Pregnancy_Men_Title</w:t>
+      </w:r>
+      <w:proofErr w:type="spellEnd"/>
+      <w:r>
+        <w:rPr>
+          <w:bCs/>
+          <w:i/>
+          <w:iCs/>
         </w:rPr>
         <w:t>}}</w:t>
       </w:r>
@@ -2292,30 +2139,26 @@
         <w:ind w:left="-5" w:hanging="10"/>
         <w:jc w:val="left"/>
         <w:rPr>
-          <w:b/>
-          <w:color w:val="FF0000"/>
-        </w:rPr>
-      </w:pPr>
-      <w:r>
-        <w:rPr>
-          <w:b/>
-          <w:color w:val="FF0000"/>
-        </w:rPr>
-        <w:t>{{</w:t>
+          <w:bCs/>
+        </w:rPr>
+      </w:pPr>
+      <w:r>
+        <w:rPr>
+          <w:bCs/>
+        </w:rPr>
+        <w:t xml:space="preserve">{{FOR item IN </w:t>
       </w:r>
       <w:proofErr w:type="spellStart"/>
       <w:r>
         <w:rPr>
-          <w:b/>
-          <w:color w:val="FF0000"/>
-        </w:rPr>
-        <w:t>Thera_Rad_Title</w:t>
+          <w:bCs/>
+        </w:rPr>
+        <w:t>Required_Contraception_Men</w:t>
       </w:r>
       <w:proofErr w:type="spellEnd"/>
       <w:r>
         <w:rPr>
-          <w:b/>
-          <w:color w:val="FF0000"/>
+          <w:bCs/>
         </w:rPr>
         <w:t>}}</w:t>
       </w:r>
@@ -2327,45 +2170,13 @@
         <w:jc w:val="left"/>
         <w:rPr>
           <w:bCs/>
-          <w:color w:val="FF0000"/>
-        </w:rPr>
-      </w:pPr>
-      <w:r>
-        <w:rPr>
-          <w:bCs/>
-          <w:color w:val="FF0000"/>
-        </w:rPr>
-        <w:t>{{</w:t>
-      </w:r>
-      <w:proofErr w:type="spellStart"/>
-      <w:r>
-        <w:rPr>
-          <w:bCs/>
-          <w:color w:val="FF0000"/>
-        </w:rPr>
-        <w:t>Thera_Rad</w:t>
-      </w:r>
-      <w:proofErr w:type="spellEnd"/>
-      <w:r>
-        <w:rPr>
-          <w:bCs/>
-          <w:color w:val="FF0000"/>
-        </w:rPr>
-        <w:t>}}</w:t>
-      </w:r>
-    </w:p>
-    <w:p>
-      <w:pPr>
-        <w:pStyle w:val="Heading1"/>
-      </w:pPr>
-      <w:r>
-        <w:t xml:space="preserve">WHAT ARE </w:t>
-      </w:r>
-      <w:r>
-        <w:t>THE BENEFITS OF BEING IN THE STUDY</w:t>
-      </w:r>
-      <w:r>
-        <w:t>?</w:t>
+        </w:rPr>
+      </w:pPr>
+      <w:r>
+        <w:rPr>
+          <w:bCs/>
+        </w:rPr>
+        <w:t>• {{$item}}</w:t>
       </w:r>
     </w:p>
     <w:p>
@@ -2373,31 +2184,15 @@
         <w:spacing w:after="107" w:line="250" w:lineRule="auto"/>
         <w:ind w:left="-5" w:hanging="10"/>
         <w:jc w:val="left"/>
-      </w:pPr>
-      <w:r>
-        <w:t>{{</w:t>
-      </w:r>
-      <w:proofErr w:type="spellStart"/>
-      <w:r>
-        <w:t>Potential_Benefits_You</w:t>
-      </w:r>
-      <w:proofErr w:type="spellEnd"/>
-      <w:r>
-        <w:t>}}</w:t>
-      </w:r>
-    </w:p>
-    <w:p>
-      <w:pPr>
-        <w:pStyle w:val="Heading2"/>
-      </w:pPr>
-      <w:r>
-        <w:t xml:space="preserve">Are there any potential benefits to others that might result from </w:t>
-      </w:r>
-      <w:r>
-        <w:t>the study</w:t>
-      </w:r>
-      <w:r>
-        <w:t>?</w:t>
+        <w:rPr>
+          <w:bCs/>
+        </w:rPr>
+      </w:pPr>
+      <w:r>
+        <w:rPr>
+          <w:bCs/>
+        </w:rPr>
+        <w:t>{{END-FOR item}}</w:t>
       </w:r>
     </w:p>
     <w:p>
@@ -2406,6 +2201,308 @@
         <w:ind w:left="-5" w:hanging="10"/>
         <w:jc w:val="left"/>
         <w:rPr>
+          <w:bCs/>
+        </w:rPr>
+      </w:pPr>
+      <w:r>
+        <w:rPr>
+          <w:bCs/>
+        </w:rPr>
+        <w:t>{{</w:t>
+      </w:r>
+      <w:proofErr w:type="spellStart"/>
+      <w:r>
+        <w:rPr>
+          <w:bCs/>
+        </w:rPr>
+        <w:t>Seminal_Transmission_Text</w:t>
+      </w:r>
+      <w:proofErr w:type="spellEnd"/>
+      <w:r>
+        <w:rPr>
+          <w:bCs/>
+        </w:rPr>
+        <w:t>}}</w:t>
+      </w:r>
+    </w:p>
+    <w:p>
+      <w:pPr>
+        <w:spacing w:after="107" w:line="250" w:lineRule="auto"/>
+        <w:ind w:left="-5" w:hanging="10"/>
+        <w:jc w:val="left"/>
+        <w:rPr>
+          <w:bCs/>
+        </w:rPr>
+      </w:pPr>
+      <w:r>
+        <w:rPr>
+          <w:bCs/>
+        </w:rPr>
+        <w:t>{{</w:t>
+      </w:r>
+      <w:proofErr w:type="spellStart"/>
+      <w:r>
+        <w:rPr>
+          <w:bCs/>
+        </w:rPr>
+        <w:t>Pregnancy_Event_Men</w:t>
+      </w:r>
+      <w:proofErr w:type="spellEnd"/>
+      <w:r>
+        <w:rPr>
+          <w:bCs/>
+        </w:rPr>
+        <w:t>}}</w:t>
+      </w:r>
+    </w:p>
+    <w:p>
+      <w:pPr>
+        <w:spacing w:after="107" w:line="250" w:lineRule="auto"/>
+        <w:ind w:left="-5" w:hanging="10"/>
+        <w:jc w:val="left"/>
+        <w:rPr>
+          <w:bCs/>
+        </w:rPr>
+      </w:pPr>
+      <w:r>
+        <w:rPr>
+          <w:bCs/>
+        </w:rPr>
+        <w:t>{{</w:t>
+      </w:r>
+      <w:proofErr w:type="spellStart"/>
+      <w:r>
+        <w:rPr>
+          <w:bCs/>
+        </w:rPr>
+        <w:t>Fertility_Risk_Men</w:t>
+      </w:r>
+      <w:proofErr w:type="spellEnd"/>
+      <w:r>
+        <w:rPr>
+          <w:bCs/>
+        </w:rPr>
+        <w:t>}}</w:t>
+      </w:r>
+    </w:p>
+    <w:p>
+      <w:pPr>
+        <w:spacing w:after="107" w:line="250" w:lineRule="auto"/>
+        <w:ind w:left="-5" w:hanging="10"/>
+        <w:jc w:val="left"/>
+        <w:rPr>
+          <w:b/>
+        </w:rPr>
+      </w:pPr>
+      <w:r>
+        <w:rPr>
+          <w:b/>
+        </w:rPr>
+        <w:t>{{</w:t>
+      </w:r>
+      <w:proofErr w:type="spellStart"/>
+      <w:r>
+        <w:rPr>
+          <w:b/>
+        </w:rPr>
+        <w:t>Risks_Radiation_Title</w:t>
+      </w:r>
+      <w:proofErr w:type="spellEnd"/>
+      <w:r>
+        <w:rPr>
+          <w:b/>
+        </w:rPr>
+        <w:t>}}</w:t>
+      </w:r>
+    </w:p>
+    <w:p>
+      <w:pPr>
+        <w:spacing w:after="107" w:line="250" w:lineRule="auto"/>
+        <w:ind w:left="-5" w:hanging="10"/>
+        <w:jc w:val="left"/>
+        <w:rPr>
+          <w:bCs/>
+        </w:rPr>
+      </w:pPr>
+      <w:r>
+        <w:rPr>
+          <w:bCs/>
+        </w:rPr>
+        <w:lastRenderedPageBreak/>
+        <w:t>{{Rad_Risk_LT3}}{{Rad_Risk_GE3_LT5}}{{Rad_Risk_GT5}}{{RDRC_Reviewed_Rad}}</w:t>
+      </w:r>
+    </w:p>
+    <w:p>
+      <w:pPr>
+        <w:spacing w:after="107" w:line="250" w:lineRule="auto"/>
+        <w:ind w:left="-5" w:hanging="10"/>
+        <w:jc w:val="left"/>
+        <w:rPr>
+          <w:bCs/>
+        </w:rPr>
+      </w:pPr>
+    </w:p>
+    <w:p>
+      <w:pPr>
+        <w:spacing w:after="107" w:line="250" w:lineRule="auto"/>
+        <w:ind w:left="-5" w:hanging="10"/>
+        <w:jc w:val="left"/>
+        <w:rPr>
+          <w:bCs/>
+          <w:i/>
+          <w:iCs/>
+        </w:rPr>
+      </w:pPr>
+      <w:r>
+        <w:rPr>
+          <w:bCs/>
+          <w:i/>
+          <w:iCs/>
+        </w:rPr>
+        <w:t>{{</w:t>
+      </w:r>
+      <w:proofErr w:type="spellStart"/>
+      <w:r>
+        <w:rPr>
+          <w:bCs/>
+          <w:i/>
+          <w:iCs/>
+        </w:rPr>
+        <w:t>Thera_Rad_Title</w:t>
+      </w:r>
+      <w:proofErr w:type="spellEnd"/>
+      <w:r>
+        <w:rPr>
+          <w:bCs/>
+          <w:i/>
+          <w:iCs/>
+        </w:rPr>
+        <w:t>}}</w:t>
+      </w:r>
+    </w:p>
+    <w:p>
+      <w:pPr>
+        <w:spacing w:after="107" w:line="250" w:lineRule="auto"/>
+        <w:ind w:left="-5" w:hanging="10"/>
+        <w:jc w:val="left"/>
+        <w:rPr>
+          <w:bCs/>
+        </w:rPr>
+      </w:pPr>
+      <w:r>
+        <w:rPr>
+          <w:bCs/>
+        </w:rPr>
+        <w:t>{{</w:t>
+      </w:r>
+      <w:proofErr w:type="spellStart"/>
+      <w:r>
+        <w:rPr>
+          <w:bCs/>
+        </w:rPr>
+        <w:t>Thera_Rad</w:t>
+      </w:r>
+      <w:proofErr w:type="spellEnd"/>
+      <w:r>
+        <w:rPr>
+          <w:bCs/>
+        </w:rPr>
+        <w:t>}}</w:t>
+      </w:r>
+    </w:p>
+    <w:p>
+      <w:pPr>
+        <w:spacing w:after="107" w:line="250" w:lineRule="auto"/>
+        <w:ind w:left="-5" w:hanging="10"/>
+        <w:jc w:val="left"/>
+        <w:rPr>
+          <w:bCs/>
+        </w:rPr>
+      </w:pPr>
+    </w:p>
+    <w:p>
+      <w:pPr>
+        <w:spacing w:after="107" w:line="250" w:lineRule="auto"/>
+        <w:ind w:left="-5" w:hanging="10"/>
+        <w:jc w:val="left"/>
+        <w:rPr>
+          <w:bCs/>
+          <w:color w:val="FF0000"/>
+        </w:rPr>
+      </w:pPr>
+      <w:r>
+        <w:rPr>
+          <w:bCs/>
+        </w:rPr>
+        <w:t>{{</w:t>
+      </w:r>
+      <w:proofErr w:type="spellStart"/>
+      <w:r>
+        <w:rPr>
+          <w:bCs/>
+        </w:rPr>
+        <w:t>Overall_Rad_Risk</w:t>
+      </w:r>
+      <w:proofErr w:type="spellEnd"/>
+      <w:r>
+        <w:rPr>
+          <w:bCs/>
+        </w:rPr>
+        <w:t>}}</w:t>
+      </w:r>
+    </w:p>
+    <w:p>
+      <w:pPr>
+        <w:pStyle w:val="Heading1"/>
+      </w:pPr>
+      <w:r>
+        <w:t xml:space="preserve">WHAT ARE </w:t>
+      </w:r>
+      <w:r>
+        <w:t>THE BENEFITS OF BEING IN THE STUDY</w:t>
+      </w:r>
+      <w:r>
+        <w:t>?</w:t>
+      </w:r>
+    </w:p>
+    <w:p>
+      <w:pPr>
+        <w:spacing w:after="107" w:line="250" w:lineRule="auto"/>
+        <w:ind w:left="-5" w:hanging="10"/>
+        <w:jc w:val="left"/>
+      </w:pPr>
+      <w:r>
+        <w:t>{{</w:t>
+      </w:r>
+      <w:proofErr w:type="spellStart"/>
+      <w:r>
+        <w:t>Potential_Benefits_You</w:t>
+      </w:r>
+      <w:proofErr w:type="spellEnd"/>
+      <w:r>
+        <w:t>}}</w:t>
+      </w:r>
+    </w:p>
+    <w:p>
+      <w:pPr>
+        <w:pStyle w:val="Heading2"/>
+      </w:pPr>
+      <w:r>
+        <w:t xml:space="preserve">Are there any potential benefits to others that might result from </w:t>
+      </w:r>
+      <w:r>
+        <w:t>the study</w:t>
+      </w:r>
+      <w:r>
+        <w:t>?</w:t>
+      </w:r>
+    </w:p>
+    <w:p>
+      <w:pPr>
+        <w:spacing w:after="107" w:line="250" w:lineRule="auto"/>
+        <w:ind w:left="-5" w:hanging="10"/>
+        <w:jc w:val="left"/>
+        <w:rPr>
           <w:i/>
           <w:color w:val="808080"/>
         </w:rPr>
@@ -2465,7 +2562,6 @@
         <w:pStyle w:val="Heading1"/>
       </w:pPr>
       <w:r>
-        <w:lastRenderedPageBreak/>
         <w:t xml:space="preserve">DISCUSSION </w:t>
       </w:r>
       <w:r>
@@ -2682,21 +2778,7 @@
         <w:rPr>
           <w:color w:val="0070C0"/>
         </w:rPr>
-        <w:t xml:space="preserve">The specimens and data will be kept in </w:t>
-      </w:r>
-      <w:proofErr w:type="gramStart"/>
-      <w:r>
-        <w:rPr>
-          <w:color w:val="0070C0"/>
-        </w:rPr>
-        <w:t>a way</w:t>
-      </w:r>
-      <w:proofErr w:type="gramEnd"/>
-      <w:r>
-        <w:rPr>
-          <w:color w:val="0070C0"/>
-        </w:rPr>
-        <w:t xml:space="preserve"> that we will still know</w:t>
+        <w:t>The specimens and data will be kept in a way that we will still know</w:t>
       </w:r>
       <w:r>
         <w:rPr>
@@ -2856,7 +2938,14 @@
         <w:rPr>
           <w:color w:val="0070C0"/>
         </w:rPr>
-        <w:t xml:space="preserve">development of a commercial product by the NIH and/or its research or commercial partners. There are no plans to provide financial compensation </w:t>
+        <w:t xml:space="preserve">development of a commercial product by the NIH and/or its research or commercial partners. There are no plans </w:t>
+      </w:r>
+      <w:r>
+        <w:rPr>
+          <w:color w:val="0070C0"/>
+        </w:rPr>
+        <w:lastRenderedPageBreak/>
+        <w:t xml:space="preserve">to provide financial compensation </w:t>
       </w:r>
       <w:proofErr w:type="gramStart"/>
       <w:r>
@@ -3188,7 +3277,7 @@
           <w:i w:val="0"/>
           <w:color w:val="0070C0"/>
         </w:rPr>
-        <w:t xml:space="preserve">not with your name or other information that </w:t>
+        <w:t>not with your name or other information that could be used to easily identify you</w:t>
       </w:r>
       <w:r>
         <w:rPr>
@@ -3196,8 +3285,7 @@
           <w:i w:val="0"/>
           <w:color w:val="0070C0"/>
         </w:rPr>
-        <w:lastRenderedPageBreak/>
-        <w:t>could be used to easily identify you</w:t>
+        <w:t>)</w:t>
       </w:r>
       <w:r>
         <w:rPr>
@@ -3205,7 +3293,7 @@
           <w:i w:val="0"/>
           <w:color w:val="0070C0"/>
         </w:rPr>
-        <w:t>)</w:t>
+        <w:t>.</w:t>
       </w:r>
       <w:r>
         <w:rPr>
@@ -3213,7 +3301,7 @@
           <w:i w:val="0"/>
           <w:color w:val="0070C0"/>
         </w:rPr>
-        <w:t>.</w:t>
+        <w:t xml:space="preserve"> </w:t>
       </w:r>
       <w:r>
         <w:rPr>
@@ -3221,7 +3309,7 @@
           <w:i w:val="0"/>
           <w:color w:val="0070C0"/>
         </w:rPr>
-        <w:t xml:space="preserve"> </w:t>
+        <w:t xml:space="preserve"> Even though it will </w:t>
       </w:r>
       <w:r>
         <w:rPr>
@@ -3229,7 +3317,7 @@
           <w:i w:val="0"/>
           <w:color w:val="0070C0"/>
         </w:rPr>
-        <w:t xml:space="preserve"> Even though it will </w:t>
+        <w:t>only be labeled with a code</w:t>
       </w:r>
       <w:r>
         <w:rPr>
@@ -3237,33 +3325,33 @@
           <w:i w:val="0"/>
           <w:color w:val="0070C0"/>
         </w:rPr>
-        <w:t>only be labeled with a code</w:t>
-      </w:r>
+        <w:t>, some types of data</w:t>
+      </w:r>
+      <w:proofErr w:type="gramStart"/>
       <w:r>
         <w:rPr>
           <w:rStyle w:val="Emphasis"/>
           <w:i w:val="0"/>
           <w:color w:val="0070C0"/>
         </w:rPr>
-        <w:t>, some types of data</w:t>
-      </w:r>
-      <w:proofErr w:type="gramStart"/>
+        <w:t>, in</w:t>
+      </w:r>
+      <w:proofErr w:type="gramEnd"/>
       <w:r>
         <w:rPr>
           <w:rStyle w:val="Emphasis"/>
           <w:i w:val="0"/>
           <w:color w:val="0070C0"/>
         </w:rPr>
-        <w:t>, in</w:t>
-      </w:r>
-      <w:proofErr w:type="gramEnd"/>
+        <w:t xml:space="preserve"> particular </w:t>
+      </w:r>
       <w:r>
         <w:rPr>
           <w:rStyle w:val="Emphasis"/>
           <w:i w:val="0"/>
           <w:color w:val="0070C0"/>
         </w:rPr>
-        <w:t xml:space="preserve"> particular </w:t>
+        <w:t xml:space="preserve">data about your </w:t>
       </w:r>
       <w:r>
         <w:rPr>
@@ -3271,7 +3359,7 @@
           <w:i w:val="0"/>
           <w:color w:val="0070C0"/>
         </w:rPr>
-        <w:t xml:space="preserve">data about your </w:t>
+        <w:t>genes (called genetic or genomic data)</w:t>
       </w:r>
       <w:r>
         <w:rPr>
@@ -3279,7 +3367,7 @@
           <w:i w:val="0"/>
           <w:color w:val="0070C0"/>
         </w:rPr>
-        <w:t>genes (called genetic or genomic data)</w:t>
+        <w:t>, can be used to figure out who you are, although this is difficult to do, and we think it is unlikely to happen</w:t>
       </w:r>
       <w:r>
         <w:rPr>
@@ -3287,14 +3375,6 @@
           <w:i w:val="0"/>
           <w:color w:val="0070C0"/>
         </w:rPr>
-        <w:t>, can be used to figure out who you are, although this is difficult to do, and we think it is unlikely to happen</w:t>
-      </w:r>
-      <w:r>
-        <w:rPr>
-          <w:rStyle w:val="Emphasis"/>
-          <w:i w:val="0"/>
-          <w:color w:val="0070C0"/>
-        </w:rPr>
         <w:t>.</w:t>
       </w:r>
     </w:p>
@@ -3781,6 +3861,7 @@
         <w:rPr>
           <w:bCs/>
         </w:rPr>
+        <w:lastRenderedPageBreak/>
         <w:t>{{Anonymized_Specimen_Sharing}}</w:t>
       </w:r>
     </w:p>
@@ -3979,7 +4060,6 @@
         <w:pStyle w:val="Heading2"/>
       </w:pPr>
       <w:r>
-        <w:lastRenderedPageBreak/>
         <w:t>H</w:t>
       </w:r>
       <w:r>
@@ -4448,6 +4528,7 @@
           <w:rFonts w:eastAsia="Times"/>
           <w:szCs w:val="24"/>
         </w:rPr>
+        <w:lastRenderedPageBreak/>
         <w:t>{{</w:t>
       </w:r>
       <w:proofErr w:type="spellStart"/>
@@ -4901,7 +4982,6 @@
           <w:szCs w:val="24"/>
           <w:lang w:eastAsia="ar-SA"/>
         </w:rPr>
-        <w:lastRenderedPageBreak/>
         <w:t>{{</w:t>
       </w:r>
       <w:proofErr w:type="spellStart"/>
@@ -5075,23 +5155,13 @@
           <w:szCs w:val="24"/>
         </w:rPr>
       </w:pPr>
-      <w:proofErr w:type="gramStart"/>
       <w:r>
         <w:rPr>
           <w:color w:val="0070C0"/>
           <w:szCs w:val="24"/>
           <w:lang w:eastAsia="ar-SA"/>
         </w:rPr>
-        <w:t>Information</w:t>
-      </w:r>
-      <w:proofErr w:type="gramEnd"/>
-      <w:r>
-        <w:rPr>
-          <w:color w:val="0070C0"/>
-          <w:szCs w:val="24"/>
-          <w:lang w:eastAsia="ar-SA"/>
-        </w:rPr>
-        <w:t xml:space="preserve"> </w:t>
+        <w:t xml:space="preserve">Information </w:t>
       </w:r>
       <w:r>
         <w:rPr>
@@ -5410,6 +5480,7 @@
           <w:color w:val="0070C0"/>
           <w:szCs w:val="24"/>
         </w:rPr>
+        <w:lastRenderedPageBreak/>
         <w:t xml:space="preserve">Researchers may </w:t>
       </w:r>
       <w:r>
@@ -5639,14 +5710,35 @@
         <w:rPr>
           <w:color w:val="0070C0"/>
         </w:rPr>
-        <w:t xml:space="preserve">The NIH Clinical Center will provide short-term medical care for any injury resulting from your participation in research here. In general, no long-term medical care or financial compensation </w:t>
-      </w:r>
-      <w:r>
-        <w:rPr>
-          <w:color w:val="0070C0"/>
-        </w:rPr>
-        <w:lastRenderedPageBreak/>
-        <w:t>for research-related injuries will be provided by the NIH, the NIH Clinical Center, or the Federal Government. However, you have the right to pursue legal remedy if you believe that your injury justifies such action.</w:t>
+        <w:t>The NIH Clinical Center will provide short-term medical care for any injury resulting from your participation in research here. In general, no long-term medical care or financial compensation for research-related injuries will be provided by the NIH, the NIH Clinical Center, or the Federal Government. However, you have the right to pursue legal remedy if you believe that your injury justifies such action.</w:t>
+      </w:r>
+    </w:p>
+    <w:p>
+      <w:pPr>
+        <w:jc w:val="left"/>
+        <w:rPr>
+          <w:color w:val="0070C0"/>
+        </w:rPr>
+      </w:pPr>
+      <w:r>
+        <w:rPr>
+          <w:color w:val="0070C0"/>
+        </w:rPr>
+        <w:t>{{</w:t>
+      </w:r>
+      <w:proofErr w:type="spellStart"/>
+      <w:r>
+        <w:rPr>
+          <w:color w:val="0070C0"/>
+        </w:rPr>
+        <w:t>COVID_PREP_Act_Language</w:t>
+      </w:r>
+      <w:proofErr w:type="spellEnd"/>
+      <w:r>
+        <w:rPr>
+          <w:color w:val="0070C0"/>
+        </w:rPr>
+        <w:t>}}</w:t>
       </w:r>
     </w:p>
     <w:p>
@@ -11064,7 +11156,6 @@
   <w:style w:type="character" w:default="1" w:styleId="DefaultParagraphFont">
     <w:name w:val="Default Paragraph Font"/>
     <w:uiPriority w:val="1"/>
-    <w:semiHidden/>
     <w:unhideWhenUsed/>
   </w:style>
   <w:style w:type="table" w:default="1" w:styleId="TableNormal">
@@ -11868,20 +11959,6 @@
 </file>
 
 <file path=customXml/item1.xml><?xml version="1.0" encoding="utf-8"?>
-<p:properties xmlns:p="http://schemas.microsoft.com/office/2006/metadata/properties" xmlns:xsi="http://www.w3.org/2001/XMLSchema-instance" xmlns:pc="http://schemas.microsoft.com/office/infopath/2007/PartnerControls">
-  <documentManagement/>
-</p:properties>
-</file>
-
-<file path=customXml/item2.xml><?xml version="1.0" encoding="utf-8"?>
-<b:Sources xmlns:b="http://schemas.openxmlformats.org/officeDocument/2006/bibliography" xmlns="http://schemas.openxmlformats.org/officeDocument/2006/bibliography" SelectedStyle="\APASixthEditionOfficeOnline.xsl" StyleName="APA" Version="6"/>
-</file>
-
-<file path=customXml/item3.xml><?xml version="1.0" encoding="utf-8"?>
-<b:Sources xmlns:b="http://schemas.openxmlformats.org/officeDocument/2006/bibliography" xmlns="http://schemas.openxmlformats.org/officeDocument/2006/bibliography" SelectedStyle="\APASixthEditionOfficeOnline.xsl" StyleName="APA" Version="6"/>
-</file>
-
-<file path=customXml/item4.xml><?xml version="1.0" encoding="utf-8"?>
 <ct:contentTypeSchema xmlns:ct="http://schemas.microsoft.com/office/2006/metadata/contentType" xmlns:ma="http://schemas.microsoft.com/office/2006/metadata/properties/metaAttributes" ct:_="" ma:_="" ma:contentTypeName="Document" ma:contentTypeID="0x0101006EBA941743B38D45B2E924265CA1ECC7" ma:contentTypeVersion="4" ma:contentTypeDescription="Create a new document." ma:contentTypeScope="" ma:versionID="72394c4d26c82420f369a6a0a54f6010">
   <xsd:schema xmlns:xsd="http://www.w3.org/2001/XMLSchema" xmlns:xs="http://www.w3.org/2001/XMLSchema" xmlns:p="http://schemas.microsoft.com/office/2006/metadata/properties" xmlns:ns2="a2f212bc-a290-44da-a0f0-db4e540d6332" targetNamespace="http://schemas.microsoft.com/office/2006/metadata/properties" ma:root="true" ma:fieldsID="fede208ddbb0139cd3833c80a15de289" ns2:_="">
     <xsd:import namespace="a2f212bc-a290-44da-a0f0-db4e540d6332"/>
@@ -12025,7 +12102,7 @@
 </ct:contentTypeSchema>
 </file>
 
-<file path=customXml/item5.xml><?xml version="1.0" encoding="utf-8"?>
+<file path=customXml/item2.xml><?xml version="1.0" encoding="utf-8"?>
 <?mso-contentType ?>
 <FormTemplates xmlns="http://schemas.microsoft.com/sharepoint/v3/contenttype/forms">
   <Display>DocumentLibraryForm</Display>
@@ -12034,32 +12111,21 @@
 </FormTemplates>
 </file>
 
-<file path=customXml/itemProps1.xml><?xml version="1.0" encoding="utf-8"?>
-<ds:datastoreItem xmlns:ds="http://schemas.openxmlformats.org/officeDocument/2006/customXml" ds:itemID="{6F5DD42D-7D19-459A-8B97-FC9CC664C713}">
-  <ds:schemaRefs>
-    <ds:schemaRef ds:uri="http://schemas.microsoft.com/office/2006/metadata/properties"/>
-    <ds:schemaRef ds:uri="http://schemas.microsoft.com/office/infopath/2007/PartnerControls"/>
-  </ds:schemaRefs>
-</ds:datastoreItem>
+<file path=customXml/item3.xml><?xml version="1.0" encoding="utf-8"?>
+<p:properties xmlns:p="http://schemas.microsoft.com/office/2006/metadata/properties" xmlns:xsi="http://www.w3.org/2001/XMLSchema-instance" xmlns:pc="http://schemas.microsoft.com/office/infopath/2007/PartnerControls">
+  <documentManagement/>
+</p:properties>
 </file>
 
-<file path=customXml/itemProps2.xml><?xml version="1.0" encoding="utf-8"?>
-<ds:datastoreItem xmlns:ds="http://schemas.openxmlformats.org/officeDocument/2006/customXml" ds:itemID="{B1B4D5E5-C99B-4A90-9ECB-A1E77D8A9FF5}">
-  <ds:schemaRefs>
-    <ds:schemaRef ds:uri="http://schemas.openxmlformats.org/officeDocument/2006/bibliography"/>
-  </ds:schemaRefs>
-</ds:datastoreItem>
+<file path=customXml/item4.xml><?xml version="1.0" encoding="utf-8"?>
+<b:Sources xmlns:b="http://schemas.openxmlformats.org/officeDocument/2006/bibliography" xmlns="http://schemas.openxmlformats.org/officeDocument/2006/bibliography" SelectedStyle="\APASixthEditionOfficeOnline.xsl" StyleName="APA" Version="6"/>
 </file>
 
-<file path=customXml/itemProps3.xml><?xml version="1.0" encoding="utf-8"?>
-<ds:datastoreItem xmlns:ds="http://schemas.openxmlformats.org/officeDocument/2006/customXml" ds:itemID="{FA5870B6-1FE5-43BB-95BF-EFDDA930C5ED}">
-  <ds:schemaRefs>
-    <ds:schemaRef ds:uri="http://schemas.openxmlformats.org/officeDocument/2006/bibliography"/>
-  </ds:schemaRefs>
-</ds:datastoreItem>
+<file path=customXml/item5.xml><?xml version="1.0" encoding="utf-8"?>
+<b:Sources xmlns:b="http://schemas.openxmlformats.org/officeDocument/2006/bibliography" xmlns="http://schemas.openxmlformats.org/officeDocument/2006/bibliography" SelectedStyle="\APASixthEditionOfficeOnline.xsl" StyleName="APA" Version="6"/>
 </file>
 
-<file path=customXml/itemProps4.xml><?xml version="1.0" encoding="utf-8"?>
+<file path=customXml/itemProps1.xml><?xml version="1.0" encoding="utf-8"?>
 <ds:datastoreItem xmlns:ds="http://schemas.openxmlformats.org/officeDocument/2006/customXml" ds:itemID="{25DEC49C-9C1A-4E82-BFC0-7C302116A362}">
   <ds:schemaRefs>
     <ds:schemaRef ds:uri="http://schemas.microsoft.com/office/2006/metadata/contentType"/>
@@ -12077,10 +12143,35 @@
 </ds:datastoreItem>
 </file>
 
-<file path=customXml/itemProps5.xml><?xml version="1.0" encoding="utf-8"?>
+<file path=customXml/itemProps2.xml><?xml version="1.0" encoding="utf-8"?>
 <ds:datastoreItem xmlns:ds="http://schemas.openxmlformats.org/officeDocument/2006/customXml" ds:itemID="{D85C4CB9-286F-40ED-A3CD-E8D4D7E0177A}">
   <ds:schemaRefs>
     <ds:schemaRef ds:uri="http://schemas.microsoft.com/sharepoint/v3/contenttype/forms"/>
+  </ds:schemaRefs>
+</ds:datastoreItem>
+</file>
+
+<file path=customXml/itemProps3.xml><?xml version="1.0" encoding="utf-8"?>
+<ds:datastoreItem xmlns:ds="http://schemas.openxmlformats.org/officeDocument/2006/customXml" ds:itemID="{6F5DD42D-7D19-459A-8B97-FC9CC664C713}">
+  <ds:schemaRefs>
+    <ds:schemaRef ds:uri="http://schemas.microsoft.com/office/2006/metadata/properties"/>
+    <ds:schemaRef ds:uri="http://schemas.microsoft.com/office/infopath/2007/PartnerControls"/>
+  </ds:schemaRefs>
+</ds:datastoreItem>
+</file>
+
+<file path=customXml/itemProps4.xml><?xml version="1.0" encoding="utf-8"?>
+<ds:datastoreItem xmlns:ds="http://schemas.openxmlformats.org/officeDocument/2006/customXml" ds:itemID="{B1B4D5E5-C99B-4A90-9ECB-A1E77D8A9FF5}">
+  <ds:schemaRefs>
+    <ds:schemaRef ds:uri="http://schemas.openxmlformats.org/officeDocument/2006/bibliography"/>
+  </ds:schemaRefs>
+</ds:datastoreItem>
+</file>
+
+<file path=customXml/itemProps5.xml><?xml version="1.0" encoding="utf-8"?>
+<ds:datastoreItem xmlns:ds="http://schemas.openxmlformats.org/officeDocument/2006/customXml" ds:itemID="{FA5870B6-1FE5-43BB-95BF-EFDDA930C5ED}">
+  <ds:schemaRefs>
+    <ds:schemaRef ds:uri="http://schemas.openxmlformats.org/officeDocument/2006/bibliography"/>
   </ds:schemaRefs>
 </ds:datastoreItem>
 </file>

</xml_diff>

<commit_message>
fix consent crafter templates and prompts for flattened field names
</commit_message>
<xml_diff>
--- a/client/templates/nih-cc/nih-cc-consent-template-2024-04-15.docx
+++ b/client/templates/nih-cc/nih-cc-consent-template-2024-04-15.docx
@@ -424,7 +424,7 @@
               <w:t>{{Phase_Trial</w:t>
             </w:r>
             <w:r>
-              <w:t>.type</w:t>
+              <w:t>_type</w:t>
             </w:r>
             <w:r>
               <w:t>}}</w:t>
@@ -433,16 +433,16 @@
               <w:t>{{Phase_Trial</w:t>
             </w:r>
             <w:r>
-              <w:t>.</w:t>
+              <w:t>_</w:t>
             </w:r>
             <w:r>
-              <w:t xml:space="preserve"> </w:t>
+              <w:t xml:space="preserve">e</w:t>
             </w:r>
             <w:r>
-              <w:t>explanation</w:t>
+              <w:t>xplanation}</w:t>
             </w:r>
             <w:r>
-              <w:t>}}</w:t>
+              <w:t>}</w:t>
             </w:r>
           </w:p>
           <w:p>
@@ -461,7 +461,7 @@
               <w:jc w:val="left"/>
             </w:pPr>
             <w:r>
-              <w:t>{{Brief_Benefits }}</w:t>
+              <w:t>{{Brief_Benefits}}</w:t>
             </w:r>
           </w:p>
           <w:p>
@@ -840,7 +840,7 @@
           <w:bCs/>
           <w:szCs w:val="24"/>
         </w:rPr>
-        <w:t>.overview}}</w:t>
+        <w:t>_overview}}</w:t>
       </w:r>
       <w:r>
         <w:rPr>
@@ -868,7 +868,7 @@
           <w:bCs/>
           <w:szCs w:val="24"/>
         </w:rPr>
-        <w:t>.</w:t>
+        <w:t>_</w:t>
       </w:r>
       <w:r>
         <w:rPr>
@@ -910,7 +910,7 @@
           <w:bCs/>
           <w:szCs w:val="24"/>
         </w:rPr>
-        <w:t>.</w:t>
+        <w:t>_</w:t>
       </w:r>
       <w:r>
         <w:rPr>
@@ -952,7 +952,7 @@
           <w:bCs/>
           <w:szCs w:val="24"/>
         </w:rPr>
-        <w:t>.</w:t>
+        <w:t>_</w:t>
       </w:r>
       <w:r>
         <w:rPr>
@@ -1131,21 +1131,21 @@
         <w:t>{{</w:t>
       </w:r>
       <w:r>
-        <w:t xml:space="preserve"> </w:t>
-      </w:r>
-      <w:r>
-        <w:rPr>
-          <w:iCs/>
-          <w:szCs w:val="24"/>
-        </w:rPr>
-        <w:t>Randomization_Process</w:t>
-      </w:r>
-      <w:r>
-        <w:rPr>
-          <w:iCs/>
-          <w:szCs w:val="24"/>
-        </w:rPr>
-        <w:t>}}</w:t>
+        <w:t xml:space="preserve">R</w:t>
+      </w:r>
+      <w:r>
+        <w:rPr>
+          <w:iCs/>
+          <w:szCs w:val="24"/>
+        </w:rPr>
+        <w:t>andomization_Process}</w:t>
+      </w:r>
+      <w:r>
+        <w:rPr>
+          <w:iCs/>
+          <w:szCs w:val="24"/>
+        </w:rPr>
+        <w:t>}</w:t>
       </w:r>
     </w:p>
     <w:p>
@@ -1165,14 +1165,14 @@
         <w:t>{{</w:t>
       </w:r>
       <w:r>
-        <w:t xml:space="preserve"> </w:t>
-      </w:r>
-      <w:r>
-        <w:rPr>
-          <w:iCs/>
-          <w:szCs w:val="24"/>
-        </w:rPr>
-        <w:t>Blinding_Process</w:t>
+        <w:t xml:space="preserve">B</w:t>
+      </w:r>
+      <w:r>
+        <w:rPr>
+          <w:iCs/>
+          <w:szCs w:val="24"/>
+        </w:rPr>
+        <w:t>linding_Process</w:t>
       </w:r>
       <w:r>
         <w:rPr>
@@ -1492,7 +1492,7 @@
           <w:iCs/>
           <w:szCs w:val="24"/>
         </w:rPr>
-        <w:t>.title}}</w:t>
+        <w:t>_title}}</w:t>
       </w:r>
     </w:p>
     <w:p>
@@ -1508,7 +1508,7 @@
           <w:iCs/>
           <w:szCs w:val="24"/>
         </w:rPr>
-        <w:t>{{Study_Drug_Risks.general_description}}</w:t>
+        <w:t>{{Study_Drug_Risks_general_description}}</w:t>
       </w:r>
       <w:r>
         <w:rPr>
@@ -1522,7 +1522,7 @@
           <w:iCs/>
           <w:szCs w:val="24"/>
         </w:rPr>
-        <w:t>{{Study_Drug_Risks.side_effects_info}}</w:t>
+        <w:t>{{Study_Drug_Risks_side_effects_info}}</w:t>
       </w:r>
     </w:p>
     <w:p>
@@ -1676,7 +1676,7 @@
                 <w:iCs/>
                 <w:szCs w:val="24"/>
               </w:rPr>
-              <w:t>{{FOR drug IN Study_Drug_Risks.specific_risks}}</w:t>
+              <w:t>{{FOR drug IN Study_Drug_Risks_specific_risks}}</w:t>
             </w:r>
           </w:p>
           <w:p>
@@ -1692,7 +1692,7 @@
                 <w:iCs/>
                 <w:szCs w:val="24"/>
               </w:rPr>
-              <w:t>{{drug.drug_name}}</w:t>
+              <w:t>{{$drug.drug_name}}</w:t>
             </w:r>
           </w:p>
         </w:tc>
@@ -1727,7 +1727,7 @@
                 <w:iCs/>
                 <w:szCs w:val="24"/>
               </w:rPr>
-              <w:t>{{drug.common.definition}}):</w:t>
+              <w:t>{{$drug.common.definition}}):</w:t>
             </w:r>
           </w:p>
           <w:p>
@@ -1743,7 +1743,7 @@
                 <w:iCs/>
                 <w:szCs w:val="24"/>
               </w:rPr>
-              <w:t>{{FOR risk IN drug.common.risks}}</w:t>
+              <w:t>{{FOR risk IN $drug.common.risks}}</w:t>
             </w:r>
           </w:p>
           <w:p>
@@ -1766,7 +1766,7 @@
                 <w:iCs/>
                 <w:szCs w:val="24"/>
               </w:rPr>
-              <w:t>{{risk}}</w:t>
+              <w:t>{{$risk}}</w:t>
             </w:r>
           </w:p>
           <w:p>
@@ -1782,7 +1782,7 @@
                 <w:iCs/>
                 <w:szCs w:val="24"/>
               </w:rPr>
-              <w:t>{{ENDFOR}}</w:t>
+              <w:t>{{END-FOR risk}}</w:t>
             </w:r>
           </w:p>
         </w:tc>
@@ -1803,7 +1803,7 @@
                 <w:iCs/>
                 <w:szCs w:val="24"/>
               </w:rPr>
-              <w:t>Occasional ({{drug.occasional.definition}}):</w:t>
+              <w:t>Occasional ({{$drug.occasional.definition}}):</w:t>
             </w:r>
           </w:p>
           <w:p>
@@ -1819,7 +1819,7 @@
                 <w:iCs/>
                 <w:szCs w:val="24"/>
               </w:rPr>
-              <w:t>{{FOR risk IN drug.occasional.risks}}</w:t>
+              <w:t>{{FOR risk IN $drug.occasional.risks}}</w:t>
             </w:r>
           </w:p>
           <w:p>
@@ -1842,7 +1842,7 @@
                 <w:iCs/>
                 <w:szCs w:val="24"/>
               </w:rPr>
-              <w:t>{{risk}}</w:t>
+              <w:t>{{$risk}}</w:t>
             </w:r>
           </w:p>
           <w:p>
@@ -1858,7 +1858,7 @@
                 <w:iCs/>
                 <w:szCs w:val="24"/>
               </w:rPr>
-              <w:t>{{ENDFOR}}</w:t>
+              <w:t>{{END-FOR risk}}</w:t>
             </w:r>
           </w:p>
         </w:tc>
@@ -1886,21 +1886,21 @@
                 <w:iCs/>
                 <w:szCs w:val="24"/>
               </w:rPr>
-              <w:t xml:space="preserve"> ({{drug.</w:t>
+              <w:t xml:space="preserve"> ({{$drug</w:t>
             </w:r>
             <w:r>
               <w:rPr>
                 <w:iCs/>
                 <w:szCs w:val="24"/>
               </w:rPr>
-              <w:t>rare</w:t>
+              <w:t>.rar</w:t>
             </w:r>
             <w:r>
               <w:rPr>
                 <w:iCs/>
                 <w:szCs w:val="24"/>
               </w:rPr>
-              <w:t>.definition}}):</w:t>
+              <w:t>e.definition}}):</w:t>
             </w:r>
           </w:p>
           <w:p>
@@ -1916,7 +1916,7 @@
                 <w:iCs/>
                 <w:szCs w:val="24"/>
               </w:rPr>
-              <w:t>{{FOR risk IN drug.</w:t>
+              <w:t>{{FOR risk IN $drug.</w:t>
             </w:r>
             <w:r>
               <w:rPr>
@@ -1953,7 +1953,7 @@
                 <w:iCs/>
                 <w:szCs w:val="24"/>
               </w:rPr>
-              <w:t>{{risk}}</w:t>
+              <w:t>{{$risk}}</w:t>
             </w:r>
           </w:p>
           <w:p>
@@ -1969,7 +1969,7 @@
                 <w:iCs/>
                 <w:szCs w:val="24"/>
               </w:rPr>
-              <w:t>{{ENDFOR}}</w:t>
+              <w:t>{{END-FOR risk}}</w:t>
             </w:r>
           </w:p>
           <w:p>
@@ -1985,7 +1985,7 @@
                 <w:iCs/>
                 <w:szCs w:val="24"/>
               </w:rPr>
-              <w:t>{{ENDFOR}}</w:t>
+              <w:t>{{END-FOR drug}}</w:t>
             </w:r>
           </w:p>
         </w:tc>
@@ -2092,7 +2092,7 @@
           <w:iCs/>
           <w:szCs w:val="24"/>
         </w:rPr>
-        <w:t>{{Pregnancy_Risks.title}}</w:t>
+        <w:t>{{Pregnancy_Risks_title}}</w:t>
       </w:r>
     </w:p>
     <w:p>
@@ -2112,7 +2112,7 @@
           <w:i/>
           <w:szCs w:val="24"/>
         </w:rPr>
-        <w:t>{{Pregnancy_Risks.women.title}}</w:t>
+        <w:t>{{Pregnancy_Risks_women_title}}</w:t>
       </w:r>
     </w:p>
     <w:p>
@@ -2128,7 +2128,7 @@
           <w:iCs/>
           <w:szCs w:val="24"/>
         </w:rPr>
-        <w:t>{{Pregnancy_Risks.women.rationale}}</w:t>
+        <w:t>{{Pregnancy_Risks_women_rationale}}</w:t>
       </w:r>
     </w:p>
     <w:p>
@@ -2144,7 +2144,7 @@
           <w:iCs/>
           <w:szCs w:val="24"/>
         </w:rPr>
-        <w:t>{{Pregnancy_Risks.women.testing_required}}</w:t>
+        <w:t>{{Pregnancy_Risks_women_testing_required}}</w:t>
       </w:r>
     </w:p>
     <w:p>
@@ -2160,7 +2160,7 @@
           <w:iCs/>
           <w:szCs w:val="24"/>
         </w:rPr>
-        <w:t>{{Pregnancy_Risks.women.testing_over_forty}}</w:t>
+        <w:t>{{Pregnancy_Risks_women_testing_over_forty}}</w:t>
       </w:r>
     </w:p>
     <w:p>
@@ -2176,7 +2176,7 @@
           <w:iCs/>
           <w:szCs w:val="24"/>
         </w:rPr>
-        <w:t>{{FOR item IN Pregnancy_Risks.women.contraception_required}}</w:t>
+        <w:t>{{FOR item IN Pregnancy_Risks_women_contraception_required}}</w:t>
       </w:r>
     </w:p>
     <w:p>
@@ -2196,7 +2196,7 @@
           <w:iCs/>
           <w:szCs w:val="24"/>
         </w:rPr>
-        <w:t>{{item}}</w:t>
+        <w:t>{{$item}}</w:t>
       </w:r>
     </w:p>
     <w:p>
@@ -2212,7 +2212,7 @@
           <w:iCs/>
           <w:szCs w:val="24"/>
         </w:rPr>
-        <w:t>{{ENDFOR}}</w:t>
+        <w:t>{{END-FOR item}}</w:t>
       </w:r>
     </w:p>
     <w:p>
@@ -2228,7 +2228,7 @@
           <w:iCs/>
           <w:szCs w:val="24"/>
         </w:rPr>
-        <w:t>{{Pregnancy_Risks.women.if_pregnant}}</w:t>
+        <w:t>{{Pregnancy_Risks_women_if_pregnant}}</w:t>
       </w:r>
     </w:p>
     <w:p>
@@ -2244,7 +2244,7 @@
           <w:iCs/>
           <w:szCs w:val="24"/>
         </w:rPr>
-        <w:t>{{Pregnancy_Risks.women.fertility_risk}}</w:t>
+        <w:t>{{Pregnancy_Risks_women_fertility_risk}}</w:t>
       </w:r>
     </w:p>
     <w:p>
@@ -2272,7 +2272,7 @@
           <w:i/>
           <w:szCs w:val="24"/>
         </w:rPr>
-        <w:t>{{Pregnancy_Risks.men.title}}</w:t>
+        <w:t>{{Pregnancy_Risks_men_title}}</w:t>
       </w:r>
     </w:p>
     <w:p>
@@ -2288,7 +2288,7 @@
           <w:iCs/>
           <w:szCs w:val="24"/>
         </w:rPr>
-        <w:t>{{Pregnancy_Risks.men.rationale}}</w:t>
+        <w:t>{{Pregnancy_Risks_men_rationale}}</w:t>
       </w:r>
     </w:p>
     <w:p>
@@ -2305,7 +2305,7 @@
           <w:szCs w:val="24"/>
         </w:rPr>
         <w:lastRenderedPageBreak/>
-        <w:t>{{FOR item IN Pregnancy_Risks.men.contraception_required}}</w:t>
+        <w:t>{{FOR item IN Pregnancy_Risks_men_contraception_required}}</w:t>
       </w:r>
     </w:p>
     <w:p>
@@ -2325,7 +2325,7 @@
           <w:iCs/>
           <w:szCs w:val="24"/>
         </w:rPr>
-        <w:t>{{item}}</w:t>
+        <w:t>{{$item}}</w:t>
       </w:r>
     </w:p>
     <w:p>
@@ -2341,7 +2341,7 @@
           <w:iCs/>
           <w:szCs w:val="24"/>
         </w:rPr>
-        <w:t>{{ENDFOR}}</w:t>
+        <w:t>{{END-FOR item}}</w:t>
       </w:r>
     </w:p>
     <w:p>
@@ -2357,7 +2357,7 @@
           <w:iCs/>
           <w:szCs w:val="24"/>
         </w:rPr>
-        <w:t>{{Pregnancy_Risks.men.seminal_transmission}}</w:t>
+        <w:t>{{Pregnancy_Risks_men_seminal_transmission}}</w:t>
       </w:r>
     </w:p>
     <w:p>
@@ -2373,7 +2373,7 @@
           <w:iCs/>
           <w:szCs w:val="24"/>
         </w:rPr>
-        <w:t>{{Pregnancy_Risks.men.if_partner_pregnant}}</w:t>
+        <w:t>{{Pregnancy_Risks_men_if_partner_pregnant}}</w:t>
       </w:r>
     </w:p>
     <w:p>
@@ -2389,7 +2389,7 @@
           <w:iCs/>
           <w:szCs w:val="24"/>
         </w:rPr>
-        <w:t>{{Pregnancy_Risks.men.fertility_risk}}</w:t>
+        <w:t>{{Pregnancy_Risks_men_fertility_risk}}</w:t>
       </w:r>
     </w:p>
     <w:p>
@@ -2412,12 +2412,12 @@
           <w:b/>
           <w:bCs/>
         </w:rPr>
-        <w:t>{{Radiation_Risks.title}}</w:t>
-      </w:r>
-    </w:p>
-    <w:p>
-      <w:r>
-        <w:t>{{Radiation_Risks.diagnostic.low_dose}}{{Radiation_Risks.diagnostic.moderate_dose}}{{Radiation_Risks.diagnostic.high_dose}}</w:t>
+        <w:t>{{Radiation_Risks_title}}</w:t>
+      </w:r>
+    </w:p>
+    <w:p>
+      <w:r>
+        <w:t>{{Radiation_Risks_diagnostic_low_dose}}{{Radiation_Risks_diagnostic_moderate_dose}}{{Radiation_Risks_diagnostic_high_dose}}</w:t>
       </w:r>
     </w:p>
     <w:p>
@@ -2436,22 +2436,22 @@
           <w:i/>
           <w:iCs/>
         </w:rPr>
-        <w:t>{{Radiation_Risks.therapeutic.title}}</w:t>
-      </w:r>
-    </w:p>
-    <w:p>
-      <w:r>
-        <w:t>{{Radiation_Risks.therapeutic.description}}</w:t>
-      </w:r>
-    </w:p>
-    <w:p>
-      <w:r>
-        <w:t>{{Radiation_Risks.combined_exposure}}</w:t>
-      </w:r>
-    </w:p>
-    <w:p>
-      <w:r>
-        <w:t>{{Radiation_Risks.rdrc_reviewed}}</w:t>
+        <w:t>{{Radiation_Risks_therapeutic_title}}</w:t>
+      </w:r>
+    </w:p>
+    <w:p>
+      <w:r>
+        <w:t>{{Radiation_Risks_therapeutic_description}}</w:t>
+      </w:r>
+    </w:p>
+    <w:p>
+      <w:r>
+        <w:t>{{Radiation_Risks_combined_exposure}}</w:t>
+      </w:r>
+    </w:p>
+    <w:p>
+      <w:r>
+        <w:t>{{Radiation_Risks_rdrc_reviewed}}</w:t>
       </w:r>
     </w:p>
     <w:p>
@@ -2674,7 +2674,7 @@
         <w:t>{{</w:t>
       </w:r>
       <w:r>
-        <w:t>Data_Saved.title}}</w:t>
+        <w:t>Data_Saved_title}}</w:t>
       </w:r>
     </w:p>
     <w:p>
@@ -2688,17 +2688,17 @@
         <w:t>Data_Saved</w:t>
       </w:r>
       <w:r>
-        <w:t>.intro_question}}</w:t>
-      </w:r>
-    </w:p>
-    <w:p>
-      <w:r>
-        <w:t>{{Data_Saved.description}}</w:t>
-      </w:r>
-    </w:p>
-    <w:p>
-      <w:r>
-        <w:t>{{Data_Saved.</w:t>
+        <w:t>_intro_question}}</w:t>
+      </w:r>
+    </w:p>
+    <w:p>
+      <w:r>
+        <w:t>{{Data_Saved_description}}</w:t>
+      </w:r>
+    </w:p>
+    <w:p>
+      <w:r>
+        <w:t>{{Data_Saved_</w:t>
       </w:r>
       <w:r>
         <w:t>permission_statement</w:t>
@@ -2709,7 +2709,7 @@
     </w:p>
     <w:p>
       <w:r>
-        <w:t>{{Data_Saved.</w:t>
+        <w:t>{{Data_Saved_</w:t>
       </w:r>
       <w:r>
         <w:t>checkbox_line</w:t>
@@ -2720,7 +2720,7 @@
     </w:p>
     <w:p>
       <w:r>
-        <w:t>{{Data_Saved.</w:t>
+        <w:t>{{Data_Saved_</w:t>
       </w:r>
       <w:r>
         <w:t>initial_line</w:t>
@@ -2740,7 +2740,7 @@
         <w:t>Data_Shared_Deidentified</w:t>
       </w:r>
       <w:r>
-        <w:t>.</w:t>
+        <w:t>_</w:t>
       </w:r>
       <w:r>
         <w:t>intro_question}}</w:t>
@@ -2748,57 +2748,57 @@
     </w:p>
     <w:p>
       <w:r>
-        <w:t>{{Data_Shared_Deidentified.sharing_description}}</w:t>
-      </w:r>
-    </w:p>
-    <w:p>
-      <w:r>
-        <w:t>{{Data_Shared_Deidentified.repository_description}}</w:t>
-      </w:r>
-    </w:p>
-    <w:p>
-      <w:r>
-        <w:t>{{Data_Shared_Deidentified.data_save_type}}</w:t>
-      </w:r>
-    </w:p>
-    <w:p>
-      <w:r>
-        <w:t>{{Data_Shared_Deidentified.deidentification_statement}}</w:t>
-      </w:r>
-    </w:p>
-    <w:p>
-      <w:r>
-        <w:t>{{Data_Shared_Deidentified.permission_statement}}</w:t>
-      </w:r>
-    </w:p>
-    <w:p>
-      <w:r>
-        <w:t>{{Data_Shared_Deidentified.checkbox_line}}</w:t>
-      </w:r>
-    </w:p>
-    <w:p>
-      <w:r>
-        <w:t>{{Data_Shared_Deidentified.initial_line}}</w:t>
-      </w:r>
-    </w:p>
-    <w:p>
-      <w:r>
-        <w:t>{{Data_Shared_Identified.description}}</w:t>
-      </w:r>
-    </w:p>
-    <w:p>
-      <w:r>
-        <w:t>{{Data_Shared_Identified.permission_statement}}</w:t>
-      </w:r>
-    </w:p>
-    <w:p>
-      <w:r>
-        <w:t>{{Data_Shared_Identified.checkbox_line}}</w:t>
-      </w:r>
-    </w:p>
-    <w:p>
-      <w:r>
-        <w:t>{{Data_Shared_Identified.initial_line}}</w:t>
+        <w:t>{{Data_Shared_Deidentified_sharing_description}}</w:t>
+      </w:r>
+    </w:p>
+    <w:p>
+      <w:r>
+        <w:t>{{Data_Shared_Deidentified_repository_description}}</w:t>
+      </w:r>
+    </w:p>
+    <w:p>
+      <w:r>
+        <w:t>{{Data_Shared_Deidentified_data_save_type}}</w:t>
+      </w:r>
+    </w:p>
+    <w:p>
+      <w:r>
+        <w:t>{{Data_Shared_Deidentified_deidentification_statement}}</w:t>
+      </w:r>
+    </w:p>
+    <w:p>
+      <w:r>
+        <w:t>{{Data_Shared_Deidentified_permission_statement}}</w:t>
+      </w:r>
+    </w:p>
+    <w:p>
+      <w:r>
+        <w:t>{{Data_Shared_Deidentified_checkbox_line}}</w:t>
+      </w:r>
+    </w:p>
+    <w:p>
+      <w:r>
+        <w:t>{{Data_Shared_Deidentified_initial_line}}</w:t>
+      </w:r>
+    </w:p>
+    <w:p>
+      <w:r>
+        <w:t>{{Data_Shared_Identified_description}}</w:t>
+      </w:r>
+    </w:p>
+    <w:p>
+      <w:r>
+        <w:t>{{Data_Shared_Identified_permission_statement}}</w:t>
+      </w:r>
+    </w:p>
+    <w:p>
+      <w:r>
+        <w:t>{{Data_Shared_Identified_checkbox_line}}</w:t>
+      </w:r>
+    </w:p>
+    <w:p>
+      <w:r>
+        <w:t>{{Data_Shared_Identified_initial_line}}</w:t>
       </w:r>
     </w:p>
     <w:p/>
@@ -4688,16 +4688,16 @@
           <w:szCs w:val="21"/>
           <w:shd w:val="clear" w:color="auto" w:fill="FFFFFF"/>
         </w:rPr>
-        <w:t xml:space="preserve"> </w:t>
-      </w:r>
-      <w:r>
-        <w:t>Other_Contact_</w:t>
-      </w:r>
-      <w:r>
-        <w:t>Phone}</w:t>
-      </w:r>
-      <w:r>
-        <w:t>}</w:t>
+        <w:t xml:space="preserve">O</w:t>
+      </w:r>
+      <w:r>
+        <w:t>ther_Contact_P</w:t>
+      </w:r>
+      <w:r>
+        <w:t>hone}}</w:t>
+      </w:r>
+      <w:r>
+        <w:t/>
       </w:r>
     </w:p>
     <w:p>

</xml_diff>